<commit_message>
only look at py files
</commit_message>
<xml_diff>
--- a/files/blank_report.docx
+++ b/files/blank_report.docx
@@ -125,11 +125,11 @@
       </w:tblPr>
       <w:tblGrid>
         <w:gridCol w:w="1440"/>
-        <w:gridCol w:w="4500"/>
-        <w:gridCol w:w="4855"/>
-        <w:gridCol w:w="1535"/>
+        <w:gridCol w:w="4680"/>
+        <w:gridCol w:w="5130"/>
         <w:gridCol w:w="1350"/>
-        <w:gridCol w:w="1530"/>
+        <w:gridCol w:w="1260"/>
+        <w:gridCol w:w="1350"/>
         <w:gridCol w:w="2160"/>
       </w:tblGrid>
       <w:tr>
@@ -178,7 +178,7 @@
         </w:tc>
         <w:tc>
           <w:tcPr>
-            <w:tcW w:w="4500" w:type="dxa"/>
+            <w:tcW w:w="4680" w:type="dxa"/>
             <w:tcBorders>
               <w:top w:val="single" w:sz="12" w:space="0" w:color="auto"/>
               <w:bottom w:val="single" w:sz="4" w:space="0" w:color="auto"/>
@@ -226,7 +226,7 @@
         </w:tc>
         <w:tc>
           <w:tcPr>
-            <w:tcW w:w="4855" w:type="dxa"/>
+            <w:tcW w:w="5130" w:type="dxa"/>
             <w:tcBorders>
               <w:top w:val="single" w:sz="12" w:space="0" w:color="auto"/>
               <w:bottom w:val="single" w:sz="4" w:space="0" w:color="auto"/>
@@ -274,7 +274,7 @@
         </w:tc>
         <w:tc>
           <w:tcPr>
-            <w:tcW w:w="1535" w:type="dxa"/>
+            <w:tcW w:w="1350" w:type="dxa"/>
             <w:tcBorders>
               <w:top w:val="single" w:sz="12" w:space="0" w:color="auto"/>
               <w:bottom w:val="single" w:sz="4" w:space="0" w:color="auto"/>
@@ -322,7 +322,7 @@
         </w:tc>
         <w:tc>
           <w:tcPr>
-            <w:tcW w:w="1350" w:type="dxa"/>
+            <w:tcW w:w="1260" w:type="dxa"/>
             <w:tcBorders>
               <w:top w:val="single" w:sz="12" w:space="0" w:color="auto"/>
               <w:bottom w:val="single" w:sz="4" w:space="0" w:color="auto"/>
@@ -359,7 +359,7 @@
         </w:tc>
         <w:tc>
           <w:tcPr>
-            <w:tcW w:w="1530" w:type="dxa"/>
+            <w:tcW w:w="1350" w:type="dxa"/>
             <w:tcBorders>
               <w:top w:val="single" w:sz="12" w:space="0" w:color="auto"/>
               <w:bottom w:val="single" w:sz="4" w:space="0" w:color="auto"/>
@@ -435,7 +435,7 @@
       </w:tr>
       <w:tr>
         <w:trPr>
-          <w:trHeight w:val="288"/>
+          <w:trHeight w:hRule="exact" w:val="360"/>
           <w:tblHeader/>
           <w:jc w:val="center"/>
         </w:trPr>
@@ -467,7 +467,7 @@
         </w:tc>
         <w:tc>
           <w:tcPr>
-            <w:tcW w:w="4500" w:type="dxa"/>
+            <w:tcW w:w="4680" w:type="dxa"/>
             <w:tcBorders>
               <w:top w:val="single" w:sz="4" w:space="0" w:color="auto"/>
               <w:left w:val="single" w:sz="4" w:space="0" w:color="auto"/>
@@ -484,7 +484,7 @@
         </w:tc>
         <w:tc>
           <w:tcPr>
-            <w:tcW w:w="4855" w:type="dxa"/>
+            <w:tcW w:w="5130" w:type="dxa"/>
             <w:tcBorders>
               <w:top w:val="single" w:sz="4" w:space="0" w:color="auto"/>
               <w:bottom w:val="single" w:sz="4" w:space="0" w:color="auto"/>
@@ -501,7 +501,7 @@
         </w:tc>
         <w:tc>
           <w:tcPr>
-            <w:tcW w:w="1535" w:type="dxa"/>
+            <w:tcW w:w="1350" w:type="dxa"/>
             <w:tcBorders>
               <w:top w:val="single" w:sz="4" w:space="0" w:color="auto"/>
               <w:left w:val="single" w:sz="4" w:space="0" w:color="auto"/>
@@ -518,30 +518,30 @@
         </w:tc>
         <w:tc>
           <w:tcPr>
+            <w:tcW w:w="1260" w:type="dxa"/>
+            <w:tcBorders>
+              <w:top w:val="single" w:sz="4" w:space="0" w:color="auto"/>
+              <w:bottom w:val="single" w:sz="4" w:space="0" w:color="auto"/>
+            </w:tcBorders>
+          </w:tcPr>
+          <w:p>
+            <w:pPr>
+              <w:widowControl w:val="0"/>
+              <w:pBdr>
+                <w:top w:val="nil"/>
+                <w:left w:val="nil"/>
+                <w:bottom w:val="nil"/>
+                <w:right w:val="nil"/>
+                <w:between w:val="nil"/>
+              </w:pBdr>
+              <w:spacing w:after="0" w:line="240" w:lineRule="auto"/>
+              <w:jc w:val="center"/>
+            </w:pPr>
+          </w:p>
+        </w:tc>
+        <w:tc>
+          <w:tcPr>
             <w:tcW w:w="1350" w:type="dxa"/>
-            <w:tcBorders>
-              <w:top w:val="single" w:sz="4" w:space="0" w:color="auto"/>
-              <w:bottom w:val="single" w:sz="4" w:space="0" w:color="auto"/>
-            </w:tcBorders>
-          </w:tcPr>
-          <w:p>
-            <w:pPr>
-              <w:widowControl w:val="0"/>
-              <w:pBdr>
-                <w:top w:val="nil"/>
-                <w:left w:val="nil"/>
-                <w:bottom w:val="nil"/>
-                <w:right w:val="nil"/>
-                <w:between w:val="nil"/>
-              </w:pBdr>
-              <w:spacing w:after="0" w:line="240" w:lineRule="auto"/>
-              <w:jc w:val="center"/>
-            </w:pPr>
-          </w:p>
-        </w:tc>
-        <w:tc>
-          <w:tcPr>
-            <w:tcW w:w="1530" w:type="dxa"/>
             <w:tcBorders>
               <w:top w:val="single" w:sz="4" w:space="0" w:color="auto"/>
               <w:bottom w:val="single" w:sz="4" w:space="0" w:color="auto"/>
@@ -590,7 +590,7 @@
       </w:tr>
       <w:tr>
         <w:trPr>
-          <w:trHeight w:val="288"/>
+          <w:trHeight w:hRule="exact" w:val="360"/>
           <w:tblHeader/>
           <w:jc w:val="center"/>
         </w:trPr>
@@ -622,7 +622,7 @@
         </w:tc>
         <w:tc>
           <w:tcPr>
-            <w:tcW w:w="4500" w:type="dxa"/>
+            <w:tcW w:w="4680" w:type="dxa"/>
             <w:tcBorders>
               <w:top w:val="single" w:sz="4" w:space="0" w:color="auto"/>
               <w:left w:val="single" w:sz="4" w:space="0" w:color="auto"/>
@@ -639,7 +639,7 @@
         </w:tc>
         <w:tc>
           <w:tcPr>
-            <w:tcW w:w="4855" w:type="dxa"/>
+            <w:tcW w:w="5130" w:type="dxa"/>
             <w:tcBorders>
               <w:top w:val="single" w:sz="4" w:space="0" w:color="auto"/>
               <w:bottom w:val="single" w:sz="4" w:space="0" w:color="auto"/>
@@ -656,7 +656,7 @@
         </w:tc>
         <w:tc>
           <w:tcPr>
-            <w:tcW w:w="1535" w:type="dxa"/>
+            <w:tcW w:w="1350" w:type="dxa"/>
             <w:tcBorders>
               <w:top w:val="single" w:sz="4" w:space="0" w:color="auto"/>
               <w:left w:val="single" w:sz="4" w:space="0" w:color="auto"/>
@@ -673,30 +673,30 @@
         </w:tc>
         <w:tc>
           <w:tcPr>
+            <w:tcW w:w="1260" w:type="dxa"/>
+            <w:tcBorders>
+              <w:top w:val="single" w:sz="4" w:space="0" w:color="auto"/>
+              <w:bottom w:val="single" w:sz="4" w:space="0" w:color="auto"/>
+            </w:tcBorders>
+          </w:tcPr>
+          <w:p>
+            <w:pPr>
+              <w:widowControl w:val="0"/>
+              <w:pBdr>
+                <w:top w:val="nil"/>
+                <w:left w:val="nil"/>
+                <w:bottom w:val="nil"/>
+                <w:right w:val="nil"/>
+                <w:between w:val="nil"/>
+              </w:pBdr>
+              <w:spacing w:after="0" w:line="240" w:lineRule="auto"/>
+              <w:jc w:val="center"/>
+            </w:pPr>
+          </w:p>
+        </w:tc>
+        <w:tc>
+          <w:tcPr>
             <w:tcW w:w="1350" w:type="dxa"/>
-            <w:tcBorders>
-              <w:top w:val="single" w:sz="4" w:space="0" w:color="auto"/>
-              <w:bottom w:val="single" w:sz="4" w:space="0" w:color="auto"/>
-            </w:tcBorders>
-          </w:tcPr>
-          <w:p>
-            <w:pPr>
-              <w:widowControl w:val="0"/>
-              <w:pBdr>
-                <w:top w:val="nil"/>
-                <w:left w:val="nil"/>
-                <w:bottom w:val="nil"/>
-                <w:right w:val="nil"/>
-                <w:between w:val="nil"/>
-              </w:pBdr>
-              <w:spacing w:after="0" w:line="240" w:lineRule="auto"/>
-              <w:jc w:val="center"/>
-            </w:pPr>
-          </w:p>
-        </w:tc>
-        <w:tc>
-          <w:tcPr>
-            <w:tcW w:w="1530" w:type="dxa"/>
             <w:tcBorders>
               <w:top w:val="single" w:sz="4" w:space="0" w:color="auto"/>
               <w:bottom w:val="single" w:sz="4" w:space="0" w:color="auto"/>
@@ -745,7 +745,7 @@
       </w:tr>
       <w:tr>
         <w:trPr>
-          <w:trHeight w:val="288"/>
+          <w:trHeight w:hRule="exact" w:val="360"/>
           <w:tblHeader/>
           <w:jc w:val="center"/>
         </w:trPr>
@@ -777,7 +777,7 @@
         </w:tc>
         <w:tc>
           <w:tcPr>
-            <w:tcW w:w="4500" w:type="dxa"/>
+            <w:tcW w:w="4680" w:type="dxa"/>
             <w:tcBorders>
               <w:top w:val="single" w:sz="4" w:space="0" w:color="auto"/>
               <w:left w:val="single" w:sz="4" w:space="0" w:color="auto"/>
@@ -794,7 +794,7 @@
         </w:tc>
         <w:tc>
           <w:tcPr>
-            <w:tcW w:w="4855" w:type="dxa"/>
+            <w:tcW w:w="5130" w:type="dxa"/>
             <w:tcBorders>
               <w:top w:val="single" w:sz="4" w:space="0" w:color="auto"/>
               <w:bottom w:val="single" w:sz="4" w:space="0" w:color="auto"/>
@@ -811,7 +811,7 @@
         </w:tc>
         <w:tc>
           <w:tcPr>
-            <w:tcW w:w="1535" w:type="dxa"/>
+            <w:tcW w:w="1350" w:type="dxa"/>
             <w:tcBorders>
               <w:top w:val="single" w:sz="4" w:space="0" w:color="auto"/>
               <w:left w:val="single" w:sz="4" w:space="0" w:color="auto"/>
@@ -828,30 +828,30 @@
         </w:tc>
         <w:tc>
           <w:tcPr>
+            <w:tcW w:w="1260" w:type="dxa"/>
+            <w:tcBorders>
+              <w:top w:val="single" w:sz="4" w:space="0" w:color="auto"/>
+              <w:bottom w:val="single" w:sz="4" w:space="0" w:color="auto"/>
+            </w:tcBorders>
+          </w:tcPr>
+          <w:p>
+            <w:pPr>
+              <w:widowControl w:val="0"/>
+              <w:pBdr>
+                <w:top w:val="nil"/>
+                <w:left w:val="nil"/>
+                <w:bottom w:val="nil"/>
+                <w:right w:val="nil"/>
+                <w:between w:val="nil"/>
+              </w:pBdr>
+              <w:spacing w:after="0" w:line="240" w:lineRule="auto"/>
+              <w:jc w:val="center"/>
+            </w:pPr>
+          </w:p>
+        </w:tc>
+        <w:tc>
+          <w:tcPr>
             <w:tcW w:w="1350" w:type="dxa"/>
-            <w:tcBorders>
-              <w:top w:val="single" w:sz="4" w:space="0" w:color="auto"/>
-              <w:bottom w:val="single" w:sz="4" w:space="0" w:color="auto"/>
-            </w:tcBorders>
-          </w:tcPr>
-          <w:p>
-            <w:pPr>
-              <w:widowControl w:val="0"/>
-              <w:pBdr>
-                <w:top w:val="nil"/>
-                <w:left w:val="nil"/>
-                <w:bottom w:val="nil"/>
-                <w:right w:val="nil"/>
-                <w:between w:val="nil"/>
-              </w:pBdr>
-              <w:spacing w:after="0" w:line="240" w:lineRule="auto"/>
-              <w:jc w:val="center"/>
-            </w:pPr>
-          </w:p>
-        </w:tc>
-        <w:tc>
-          <w:tcPr>
-            <w:tcW w:w="1530" w:type="dxa"/>
             <w:tcBorders>
               <w:top w:val="single" w:sz="4" w:space="0" w:color="auto"/>
               <w:bottom w:val="single" w:sz="4" w:space="0" w:color="auto"/>
@@ -900,7 +900,7 @@
       </w:tr>
       <w:tr>
         <w:trPr>
-          <w:trHeight w:val="288"/>
+          <w:trHeight w:hRule="exact" w:val="360"/>
           <w:tblHeader/>
           <w:jc w:val="center"/>
         </w:trPr>
@@ -932,7 +932,7 @@
         </w:tc>
         <w:tc>
           <w:tcPr>
-            <w:tcW w:w="4500" w:type="dxa"/>
+            <w:tcW w:w="4680" w:type="dxa"/>
             <w:tcBorders>
               <w:top w:val="single" w:sz="4" w:space="0" w:color="auto"/>
               <w:left w:val="single" w:sz="4" w:space="0" w:color="auto"/>
@@ -949,7 +949,7 @@
         </w:tc>
         <w:tc>
           <w:tcPr>
-            <w:tcW w:w="4855" w:type="dxa"/>
+            <w:tcW w:w="5130" w:type="dxa"/>
             <w:tcBorders>
               <w:top w:val="single" w:sz="4" w:space="0" w:color="auto"/>
               <w:bottom w:val="single" w:sz="4" w:space="0" w:color="auto"/>
@@ -966,7 +966,7 @@
         </w:tc>
         <w:tc>
           <w:tcPr>
-            <w:tcW w:w="1535" w:type="dxa"/>
+            <w:tcW w:w="1350" w:type="dxa"/>
             <w:tcBorders>
               <w:top w:val="single" w:sz="4" w:space="0" w:color="auto"/>
               <w:left w:val="single" w:sz="4" w:space="0" w:color="auto"/>
@@ -983,30 +983,30 @@
         </w:tc>
         <w:tc>
           <w:tcPr>
+            <w:tcW w:w="1260" w:type="dxa"/>
+            <w:tcBorders>
+              <w:top w:val="single" w:sz="4" w:space="0" w:color="auto"/>
+              <w:bottom w:val="single" w:sz="4" w:space="0" w:color="auto"/>
+            </w:tcBorders>
+          </w:tcPr>
+          <w:p>
+            <w:pPr>
+              <w:widowControl w:val="0"/>
+              <w:pBdr>
+                <w:top w:val="nil"/>
+                <w:left w:val="nil"/>
+                <w:bottom w:val="nil"/>
+                <w:right w:val="nil"/>
+                <w:between w:val="nil"/>
+              </w:pBdr>
+              <w:spacing w:after="0" w:line="240" w:lineRule="auto"/>
+              <w:jc w:val="center"/>
+            </w:pPr>
+          </w:p>
+        </w:tc>
+        <w:tc>
+          <w:tcPr>
             <w:tcW w:w="1350" w:type="dxa"/>
-            <w:tcBorders>
-              <w:top w:val="single" w:sz="4" w:space="0" w:color="auto"/>
-              <w:bottom w:val="single" w:sz="4" w:space="0" w:color="auto"/>
-            </w:tcBorders>
-          </w:tcPr>
-          <w:p>
-            <w:pPr>
-              <w:widowControl w:val="0"/>
-              <w:pBdr>
-                <w:top w:val="nil"/>
-                <w:left w:val="nil"/>
-                <w:bottom w:val="nil"/>
-                <w:right w:val="nil"/>
-                <w:between w:val="nil"/>
-              </w:pBdr>
-              <w:spacing w:after="0" w:line="240" w:lineRule="auto"/>
-              <w:jc w:val="center"/>
-            </w:pPr>
-          </w:p>
-        </w:tc>
-        <w:tc>
-          <w:tcPr>
-            <w:tcW w:w="1530" w:type="dxa"/>
             <w:tcBorders>
               <w:top w:val="single" w:sz="4" w:space="0" w:color="auto"/>
               <w:bottom w:val="single" w:sz="4" w:space="0" w:color="auto"/>
@@ -1055,7 +1055,7 @@
       </w:tr>
       <w:tr>
         <w:trPr>
-          <w:trHeight w:val="288"/>
+          <w:trHeight w:hRule="exact" w:val="360"/>
           <w:tblHeader/>
           <w:jc w:val="center"/>
         </w:trPr>
@@ -1087,7 +1087,7 @@
         </w:tc>
         <w:tc>
           <w:tcPr>
-            <w:tcW w:w="4500" w:type="dxa"/>
+            <w:tcW w:w="4680" w:type="dxa"/>
             <w:tcBorders>
               <w:top w:val="single" w:sz="4" w:space="0" w:color="auto"/>
               <w:left w:val="single" w:sz="4" w:space="0" w:color="auto"/>
@@ -1104,7 +1104,7 @@
         </w:tc>
         <w:tc>
           <w:tcPr>
-            <w:tcW w:w="4855" w:type="dxa"/>
+            <w:tcW w:w="5130" w:type="dxa"/>
             <w:tcBorders>
               <w:top w:val="single" w:sz="4" w:space="0" w:color="auto"/>
               <w:bottom w:val="single" w:sz="4" w:space="0" w:color="auto"/>
@@ -1121,7 +1121,7 @@
         </w:tc>
         <w:tc>
           <w:tcPr>
-            <w:tcW w:w="1535" w:type="dxa"/>
+            <w:tcW w:w="1350" w:type="dxa"/>
             <w:tcBorders>
               <w:top w:val="single" w:sz="4" w:space="0" w:color="auto"/>
               <w:left w:val="single" w:sz="4" w:space="0" w:color="auto"/>
@@ -1138,30 +1138,30 @@
         </w:tc>
         <w:tc>
           <w:tcPr>
+            <w:tcW w:w="1260" w:type="dxa"/>
+            <w:tcBorders>
+              <w:top w:val="single" w:sz="4" w:space="0" w:color="auto"/>
+              <w:bottom w:val="single" w:sz="4" w:space="0" w:color="auto"/>
+            </w:tcBorders>
+          </w:tcPr>
+          <w:p>
+            <w:pPr>
+              <w:widowControl w:val="0"/>
+              <w:pBdr>
+                <w:top w:val="nil"/>
+                <w:left w:val="nil"/>
+                <w:bottom w:val="nil"/>
+                <w:right w:val="nil"/>
+                <w:between w:val="nil"/>
+              </w:pBdr>
+              <w:spacing w:after="0" w:line="240" w:lineRule="auto"/>
+              <w:jc w:val="center"/>
+            </w:pPr>
+          </w:p>
+        </w:tc>
+        <w:tc>
+          <w:tcPr>
             <w:tcW w:w="1350" w:type="dxa"/>
-            <w:tcBorders>
-              <w:top w:val="single" w:sz="4" w:space="0" w:color="auto"/>
-              <w:bottom w:val="single" w:sz="4" w:space="0" w:color="auto"/>
-            </w:tcBorders>
-          </w:tcPr>
-          <w:p>
-            <w:pPr>
-              <w:widowControl w:val="0"/>
-              <w:pBdr>
-                <w:top w:val="nil"/>
-                <w:left w:val="nil"/>
-                <w:bottom w:val="nil"/>
-                <w:right w:val="nil"/>
-                <w:between w:val="nil"/>
-              </w:pBdr>
-              <w:spacing w:after="0" w:line="240" w:lineRule="auto"/>
-              <w:jc w:val="center"/>
-            </w:pPr>
-          </w:p>
-        </w:tc>
-        <w:tc>
-          <w:tcPr>
-            <w:tcW w:w="1530" w:type="dxa"/>
             <w:tcBorders>
               <w:top w:val="single" w:sz="4" w:space="0" w:color="auto"/>
               <w:bottom w:val="single" w:sz="4" w:space="0" w:color="auto"/>
@@ -1210,7 +1210,7 @@
       </w:tr>
       <w:tr>
         <w:trPr>
-          <w:trHeight w:val="288"/>
+          <w:trHeight w:hRule="exact" w:val="360"/>
           <w:tblHeader/>
           <w:jc w:val="center"/>
         </w:trPr>
@@ -1242,7 +1242,7 @@
         </w:tc>
         <w:tc>
           <w:tcPr>
-            <w:tcW w:w="4500" w:type="dxa"/>
+            <w:tcW w:w="4680" w:type="dxa"/>
             <w:tcBorders>
               <w:top w:val="single" w:sz="4" w:space="0" w:color="auto"/>
               <w:left w:val="single" w:sz="4" w:space="0" w:color="auto"/>
@@ -1259,7 +1259,7 @@
         </w:tc>
         <w:tc>
           <w:tcPr>
-            <w:tcW w:w="4855" w:type="dxa"/>
+            <w:tcW w:w="5130" w:type="dxa"/>
             <w:tcBorders>
               <w:top w:val="single" w:sz="4" w:space="0" w:color="auto"/>
               <w:bottom w:val="single" w:sz="4" w:space="0" w:color="auto"/>
@@ -1276,7 +1276,7 @@
         </w:tc>
         <w:tc>
           <w:tcPr>
-            <w:tcW w:w="1535" w:type="dxa"/>
+            <w:tcW w:w="1350" w:type="dxa"/>
             <w:tcBorders>
               <w:top w:val="single" w:sz="4" w:space="0" w:color="auto"/>
               <w:left w:val="single" w:sz="4" w:space="0" w:color="auto"/>
@@ -1293,30 +1293,30 @@
         </w:tc>
         <w:tc>
           <w:tcPr>
+            <w:tcW w:w="1260" w:type="dxa"/>
+            <w:tcBorders>
+              <w:top w:val="single" w:sz="4" w:space="0" w:color="auto"/>
+              <w:bottom w:val="single" w:sz="4" w:space="0" w:color="auto"/>
+            </w:tcBorders>
+          </w:tcPr>
+          <w:p>
+            <w:pPr>
+              <w:widowControl w:val="0"/>
+              <w:pBdr>
+                <w:top w:val="nil"/>
+                <w:left w:val="nil"/>
+                <w:bottom w:val="nil"/>
+                <w:right w:val="nil"/>
+                <w:between w:val="nil"/>
+              </w:pBdr>
+              <w:spacing w:after="0" w:line="240" w:lineRule="auto"/>
+              <w:jc w:val="center"/>
+            </w:pPr>
+          </w:p>
+        </w:tc>
+        <w:tc>
+          <w:tcPr>
             <w:tcW w:w="1350" w:type="dxa"/>
-            <w:tcBorders>
-              <w:top w:val="single" w:sz="4" w:space="0" w:color="auto"/>
-              <w:bottom w:val="single" w:sz="4" w:space="0" w:color="auto"/>
-            </w:tcBorders>
-          </w:tcPr>
-          <w:p>
-            <w:pPr>
-              <w:widowControl w:val="0"/>
-              <w:pBdr>
-                <w:top w:val="nil"/>
-                <w:left w:val="nil"/>
-                <w:bottom w:val="nil"/>
-                <w:right w:val="nil"/>
-                <w:between w:val="nil"/>
-              </w:pBdr>
-              <w:spacing w:after="0" w:line="240" w:lineRule="auto"/>
-              <w:jc w:val="center"/>
-            </w:pPr>
-          </w:p>
-        </w:tc>
-        <w:tc>
-          <w:tcPr>
-            <w:tcW w:w="1530" w:type="dxa"/>
             <w:tcBorders>
               <w:top w:val="single" w:sz="4" w:space="0" w:color="auto"/>
               <w:bottom w:val="single" w:sz="4" w:space="0" w:color="auto"/>
@@ -1365,7 +1365,7 @@
       </w:tr>
       <w:tr>
         <w:trPr>
-          <w:trHeight w:val="288"/>
+          <w:trHeight w:hRule="exact" w:val="360"/>
           <w:tblHeader/>
           <w:jc w:val="center"/>
         </w:trPr>
@@ -1397,7 +1397,7 @@
         </w:tc>
         <w:tc>
           <w:tcPr>
-            <w:tcW w:w="4500" w:type="dxa"/>
+            <w:tcW w:w="4680" w:type="dxa"/>
             <w:tcBorders>
               <w:top w:val="single" w:sz="4" w:space="0" w:color="auto"/>
               <w:left w:val="single" w:sz="4" w:space="0" w:color="auto"/>
@@ -1414,7 +1414,7 @@
         </w:tc>
         <w:tc>
           <w:tcPr>
-            <w:tcW w:w="4855" w:type="dxa"/>
+            <w:tcW w:w="5130" w:type="dxa"/>
             <w:tcBorders>
               <w:top w:val="single" w:sz="4" w:space="0" w:color="auto"/>
               <w:bottom w:val="single" w:sz="4" w:space="0" w:color="auto"/>
@@ -1431,7 +1431,7 @@
         </w:tc>
         <w:tc>
           <w:tcPr>
-            <w:tcW w:w="1535" w:type="dxa"/>
+            <w:tcW w:w="1350" w:type="dxa"/>
             <w:tcBorders>
               <w:top w:val="single" w:sz="4" w:space="0" w:color="auto"/>
               <w:left w:val="single" w:sz="4" w:space="0" w:color="auto"/>
@@ -1448,30 +1448,30 @@
         </w:tc>
         <w:tc>
           <w:tcPr>
+            <w:tcW w:w="1260" w:type="dxa"/>
+            <w:tcBorders>
+              <w:top w:val="single" w:sz="4" w:space="0" w:color="auto"/>
+              <w:bottom w:val="single" w:sz="4" w:space="0" w:color="auto"/>
+            </w:tcBorders>
+          </w:tcPr>
+          <w:p>
+            <w:pPr>
+              <w:widowControl w:val="0"/>
+              <w:pBdr>
+                <w:top w:val="nil"/>
+                <w:left w:val="nil"/>
+                <w:bottom w:val="nil"/>
+                <w:right w:val="nil"/>
+                <w:between w:val="nil"/>
+              </w:pBdr>
+              <w:spacing w:after="0" w:line="240" w:lineRule="auto"/>
+              <w:jc w:val="center"/>
+            </w:pPr>
+          </w:p>
+        </w:tc>
+        <w:tc>
+          <w:tcPr>
             <w:tcW w:w="1350" w:type="dxa"/>
-            <w:tcBorders>
-              <w:top w:val="single" w:sz="4" w:space="0" w:color="auto"/>
-              <w:bottom w:val="single" w:sz="4" w:space="0" w:color="auto"/>
-            </w:tcBorders>
-          </w:tcPr>
-          <w:p>
-            <w:pPr>
-              <w:widowControl w:val="0"/>
-              <w:pBdr>
-                <w:top w:val="nil"/>
-                <w:left w:val="nil"/>
-                <w:bottom w:val="nil"/>
-                <w:right w:val="nil"/>
-                <w:between w:val="nil"/>
-              </w:pBdr>
-              <w:spacing w:after="0" w:line="240" w:lineRule="auto"/>
-              <w:jc w:val="center"/>
-            </w:pPr>
-          </w:p>
-        </w:tc>
-        <w:tc>
-          <w:tcPr>
-            <w:tcW w:w="1530" w:type="dxa"/>
             <w:tcBorders>
               <w:top w:val="single" w:sz="4" w:space="0" w:color="auto"/>
               <w:bottom w:val="single" w:sz="4" w:space="0" w:color="auto"/>
@@ -1520,7 +1520,7 @@
       </w:tr>
       <w:tr>
         <w:trPr>
-          <w:trHeight w:val="288"/>
+          <w:trHeight w:hRule="exact" w:val="360"/>
           <w:tblHeader/>
           <w:jc w:val="center"/>
         </w:trPr>
@@ -1552,7 +1552,7 @@
         </w:tc>
         <w:tc>
           <w:tcPr>
-            <w:tcW w:w="4500" w:type="dxa"/>
+            <w:tcW w:w="4680" w:type="dxa"/>
             <w:tcBorders>
               <w:top w:val="single" w:sz="4" w:space="0" w:color="auto"/>
               <w:left w:val="single" w:sz="4" w:space="0" w:color="auto"/>
@@ -1569,7 +1569,7 @@
         </w:tc>
         <w:tc>
           <w:tcPr>
-            <w:tcW w:w="4855" w:type="dxa"/>
+            <w:tcW w:w="5130" w:type="dxa"/>
             <w:tcBorders>
               <w:top w:val="single" w:sz="4" w:space="0" w:color="auto"/>
               <w:bottom w:val="single" w:sz="4" w:space="0" w:color="auto"/>
@@ -1586,7 +1586,7 @@
         </w:tc>
         <w:tc>
           <w:tcPr>
-            <w:tcW w:w="1535" w:type="dxa"/>
+            <w:tcW w:w="1350" w:type="dxa"/>
             <w:tcBorders>
               <w:top w:val="single" w:sz="4" w:space="0" w:color="auto"/>
               <w:left w:val="single" w:sz="4" w:space="0" w:color="auto"/>
@@ -1603,30 +1603,30 @@
         </w:tc>
         <w:tc>
           <w:tcPr>
+            <w:tcW w:w="1260" w:type="dxa"/>
+            <w:tcBorders>
+              <w:top w:val="single" w:sz="4" w:space="0" w:color="auto"/>
+              <w:bottom w:val="single" w:sz="4" w:space="0" w:color="auto"/>
+            </w:tcBorders>
+          </w:tcPr>
+          <w:p>
+            <w:pPr>
+              <w:widowControl w:val="0"/>
+              <w:pBdr>
+                <w:top w:val="nil"/>
+                <w:left w:val="nil"/>
+                <w:bottom w:val="nil"/>
+                <w:right w:val="nil"/>
+                <w:between w:val="nil"/>
+              </w:pBdr>
+              <w:spacing w:after="0" w:line="240" w:lineRule="auto"/>
+              <w:jc w:val="center"/>
+            </w:pPr>
+          </w:p>
+        </w:tc>
+        <w:tc>
+          <w:tcPr>
             <w:tcW w:w="1350" w:type="dxa"/>
-            <w:tcBorders>
-              <w:top w:val="single" w:sz="4" w:space="0" w:color="auto"/>
-              <w:bottom w:val="single" w:sz="4" w:space="0" w:color="auto"/>
-            </w:tcBorders>
-          </w:tcPr>
-          <w:p>
-            <w:pPr>
-              <w:widowControl w:val="0"/>
-              <w:pBdr>
-                <w:top w:val="nil"/>
-                <w:left w:val="nil"/>
-                <w:bottom w:val="nil"/>
-                <w:right w:val="nil"/>
-                <w:between w:val="nil"/>
-              </w:pBdr>
-              <w:spacing w:after="0" w:line="240" w:lineRule="auto"/>
-              <w:jc w:val="center"/>
-            </w:pPr>
-          </w:p>
-        </w:tc>
-        <w:tc>
-          <w:tcPr>
-            <w:tcW w:w="1530" w:type="dxa"/>
             <w:tcBorders>
               <w:top w:val="single" w:sz="4" w:space="0" w:color="auto"/>
               <w:bottom w:val="single" w:sz="4" w:space="0" w:color="auto"/>
@@ -1675,7 +1675,7 @@
       </w:tr>
       <w:tr>
         <w:trPr>
-          <w:trHeight w:val="288"/>
+          <w:trHeight w:hRule="exact" w:val="360"/>
           <w:tblHeader/>
           <w:jc w:val="center"/>
         </w:trPr>
@@ -1707,7 +1707,7 @@
         </w:tc>
         <w:tc>
           <w:tcPr>
-            <w:tcW w:w="4500" w:type="dxa"/>
+            <w:tcW w:w="4680" w:type="dxa"/>
             <w:tcBorders>
               <w:top w:val="single" w:sz="4" w:space="0" w:color="auto"/>
               <w:left w:val="single" w:sz="4" w:space="0" w:color="auto"/>
@@ -1724,7 +1724,7 @@
         </w:tc>
         <w:tc>
           <w:tcPr>
-            <w:tcW w:w="4855" w:type="dxa"/>
+            <w:tcW w:w="5130" w:type="dxa"/>
             <w:tcBorders>
               <w:top w:val="single" w:sz="4" w:space="0" w:color="auto"/>
               <w:bottom w:val="single" w:sz="4" w:space="0" w:color="auto"/>
@@ -1741,7 +1741,7 @@
         </w:tc>
         <w:tc>
           <w:tcPr>
-            <w:tcW w:w="1535" w:type="dxa"/>
+            <w:tcW w:w="1350" w:type="dxa"/>
             <w:tcBorders>
               <w:top w:val="single" w:sz="4" w:space="0" w:color="auto"/>
               <w:left w:val="single" w:sz="4" w:space="0" w:color="auto"/>
@@ -1758,30 +1758,30 @@
         </w:tc>
         <w:tc>
           <w:tcPr>
+            <w:tcW w:w="1260" w:type="dxa"/>
+            <w:tcBorders>
+              <w:top w:val="single" w:sz="4" w:space="0" w:color="auto"/>
+              <w:bottom w:val="single" w:sz="4" w:space="0" w:color="auto"/>
+            </w:tcBorders>
+          </w:tcPr>
+          <w:p>
+            <w:pPr>
+              <w:widowControl w:val="0"/>
+              <w:pBdr>
+                <w:top w:val="nil"/>
+                <w:left w:val="nil"/>
+                <w:bottom w:val="nil"/>
+                <w:right w:val="nil"/>
+                <w:between w:val="nil"/>
+              </w:pBdr>
+              <w:spacing w:after="0" w:line="240" w:lineRule="auto"/>
+              <w:jc w:val="center"/>
+            </w:pPr>
+          </w:p>
+        </w:tc>
+        <w:tc>
+          <w:tcPr>
             <w:tcW w:w="1350" w:type="dxa"/>
-            <w:tcBorders>
-              <w:top w:val="single" w:sz="4" w:space="0" w:color="auto"/>
-              <w:bottom w:val="single" w:sz="4" w:space="0" w:color="auto"/>
-            </w:tcBorders>
-          </w:tcPr>
-          <w:p>
-            <w:pPr>
-              <w:widowControl w:val="0"/>
-              <w:pBdr>
-                <w:top w:val="nil"/>
-                <w:left w:val="nil"/>
-                <w:bottom w:val="nil"/>
-                <w:right w:val="nil"/>
-                <w:between w:val="nil"/>
-              </w:pBdr>
-              <w:spacing w:after="0" w:line="240" w:lineRule="auto"/>
-              <w:jc w:val="center"/>
-            </w:pPr>
-          </w:p>
-        </w:tc>
-        <w:tc>
-          <w:tcPr>
-            <w:tcW w:w="1530" w:type="dxa"/>
             <w:tcBorders>
               <w:top w:val="single" w:sz="4" w:space="0" w:color="auto"/>
               <w:bottom w:val="single" w:sz="4" w:space="0" w:color="auto"/>
@@ -1830,7 +1830,7 @@
       </w:tr>
       <w:tr>
         <w:trPr>
-          <w:trHeight w:val="288"/>
+          <w:trHeight w:hRule="exact" w:val="360"/>
           <w:tblHeader/>
           <w:jc w:val="center"/>
         </w:trPr>
@@ -1862,7 +1862,7 @@
         </w:tc>
         <w:tc>
           <w:tcPr>
-            <w:tcW w:w="4500" w:type="dxa"/>
+            <w:tcW w:w="4680" w:type="dxa"/>
             <w:tcBorders>
               <w:top w:val="single" w:sz="4" w:space="0" w:color="auto"/>
               <w:left w:val="single" w:sz="4" w:space="0" w:color="auto"/>
@@ -1879,7 +1879,7 @@
         </w:tc>
         <w:tc>
           <w:tcPr>
-            <w:tcW w:w="4855" w:type="dxa"/>
+            <w:tcW w:w="5130" w:type="dxa"/>
             <w:tcBorders>
               <w:top w:val="single" w:sz="4" w:space="0" w:color="auto"/>
               <w:bottom w:val="single" w:sz="4" w:space="0" w:color="auto"/>
@@ -1896,7 +1896,7 @@
         </w:tc>
         <w:tc>
           <w:tcPr>
-            <w:tcW w:w="1535" w:type="dxa"/>
+            <w:tcW w:w="1350" w:type="dxa"/>
             <w:tcBorders>
               <w:top w:val="single" w:sz="4" w:space="0" w:color="auto"/>
               <w:left w:val="single" w:sz="4" w:space="0" w:color="auto"/>
@@ -1913,30 +1913,30 @@
         </w:tc>
         <w:tc>
           <w:tcPr>
+            <w:tcW w:w="1260" w:type="dxa"/>
+            <w:tcBorders>
+              <w:top w:val="single" w:sz="4" w:space="0" w:color="auto"/>
+              <w:bottom w:val="single" w:sz="4" w:space="0" w:color="auto"/>
+            </w:tcBorders>
+          </w:tcPr>
+          <w:p>
+            <w:pPr>
+              <w:widowControl w:val="0"/>
+              <w:pBdr>
+                <w:top w:val="nil"/>
+                <w:left w:val="nil"/>
+                <w:bottom w:val="nil"/>
+                <w:right w:val="nil"/>
+                <w:between w:val="nil"/>
+              </w:pBdr>
+              <w:spacing w:after="0" w:line="240" w:lineRule="auto"/>
+              <w:jc w:val="center"/>
+            </w:pPr>
+          </w:p>
+        </w:tc>
+        <w:tc>
+          <w:tcPr>
             <w:tcW w:w="1350" w:type="dxa"/>
-            <w:tcBorders>
-              <w:top w:val="single" w:sz="4" w:space="0" w:color="auto"/>
-              <w:bottom w:val="single" w:sz="4" w:space="0" w:color="auto"/>
-            </w:tcBorders>
-          </w:tcPr>
-          <w:p>
-            <w:pPr>
-              <w:widowControl w:val="0"/>
-              <w:pBdr>
-                <w:top w:val="nil"/>
-                <w:left w:val="nil"/>
-                <w:bottom w:val="nil"/>
-                <w:right w:val="nil"/>
-                <w:between w:val="nil"/>
-              </w:pBdr>
-              <w:spacing w:after="0" w:line="240" w:lineRule="auto"/>
-              <w:jc w:val="center"/>
-            </w:pPr>
-          </w:p>
-        </w:tc>
-        <w:tc>
-          <w:tcPr>
-            <w:tcW w:w="1530" w:type="dxa"/>
             <w:tcBorders>
               <w:top w:val="single" w:sz="4" w:space="0" w:color="auto"/>
               <w:bottom w:val="single" w:sz="4" w:space="0" w:color="auto"/>
@@ -1985,7 +1985,7 @@
       </w:tr>
       <w:tr>
         <w:trPr>
-          <w:trHeight w:val="288"/>
+          <w:trHeight w:hRule="exact" w:val="360"/>
           <w:tblHeader/>
           <w:jc w:val="center"/>
         </w:trPr>
@@ -2017,7 +2017,7 @@
         </w:tc>
         <w:tc>
           <w:tcPr>
-            <w:tcW w:w="4500" w:type="dxa"/>
+            <w:tcW w:w="4680" w:type="dxa"/>
             <w:tcBorders>
               <w:top w:val="single" w:sz="4" w:space="0" w:color="auto"/>
               <w:left w:val="single" w:sz="4" w:space="0" w:color="auto"/>
@@ -2034,7 +2034,7 @@
         </w:tc>
         <w:tc>
           <w:tcPr>
-            <w:tcW w:w="4855" w:type="dxa"/>
+            <w:tcW w:w="5130" w:type="dxa"/>
             <w:tcBorders>
               <w:top w:val="single" w:sz="4" w:space="0" w:color="auto"/>
               <w:bottom w:val="single" w:sz="4" w:space="0" w:color="auto"/>
@@ -2051,7 +2051,7 @@
         </w:tc>
         <w:tc>
           <w:tcPr>
-            <w:tcW w:w="1535" w:type="dxa"/>
+            <w:tcW w:w="1350" w:type="dxa"/>
             <w:tcBorders>
               <w:top w:val="single" w:sz="4" w:space="0" w:color="auto"/>
               <w:left w:val="single" w:sz="4" w:space="0" w:color="auto"/>
@@ -2068,30 +2068,30 @@
         </w:tc>
         <w:tc>
           <w:tcPr>
+            <w:tcW w:w="1260" w:type="dxa"/>
+            <w:tcBorders>
+              <w:top w:val="single" w:sz="4" w:space="0" w:color="auto"/>
+              <w:bottom w:val="single" w:sz="4" w:space="0" w:color="auto"/>
+            </w:tcBorders>
+          </w:tcPr>
+          <w:p>
+            <w:pPr>
+              <w:widowControl w:val="0"/>
+              <w:pBdr>
+                <w:top w:val="nil"/>
+                <w:left w:val="nil"/>
+                <w:bottom w:val="nil"/>
+                <w:right w:val="nil"/>
+                <w:between w:val="nil"/>
+              </w:pBdr>
+              <w:spacing w:after="0" w:line="240" w:lineRule="auto"/>
+              <w:jc w:val="center"/>
+            </w:pPr>
+          </w:p>
+        </w:tc>
+        <w:tc>
+          <w:tcPr>
             <w:tcW w:w="1350" w:type="dxa"/>
-            <w:tcBorders>
-              <w:top w:val="single" w:sz="4" w:space="0" w:color="auto"/>
-              <w:bottom w:val="single" w:sz="4" w:space="0" w:color="auto"/>
-            </w:tcBorders>
-          </w:tcPr>
-          <w:p>
-            <w:pPr>
-              <w:widowControl w:val="0"/>
-              <w:pBdr>
-                <w:top w:val="nil"/>
-                <w:left w:val="nil"/>
-                <w:bottom w:val="nil"/>
-                <w:right w:val="nil"/>
-                <w:between w:val="nil"/>
-              </w:pBdr>
-              <w:spacing w:after="0" w:line="240" w:lineRule="auto"/>
-              <w:jc w:val="center"/>
-            </w:pPr>
-          </w:p>
-        </w:tc>
-        <w:tc>
-          <w:tcPr>
-            <w:tcW w:w="1530" w:type="dxa"/>
             <w:tcBorders>
               <w:top w:val="single" w:sz="4" w:space="0" w:color="auto"/>
               <w:bottom w:val="single" w:sz="4" w:space="0" w:color="auto"/>
@@ -2140,7 +2140,7 @@
       </w:tr>
       <w:tr>
         <w:trPr>
-          <w:trHeight w:val="288"/>
+          <w:trHeight w:hRule="exact" w:val="360"/>
           <w:tblHeader/>
           <w:jc w:val="center"/>
         </w:trPr>
@@ -2172,7 +2172,7 @@
         </w:tc>
         <w:tc>
           <w:tcPr>
-            <w:tcW w:w="4500" w:type="dxa"/>
+            <w:tcW w:w="4680" w:type="dxa"/>
             <w:tcBorders>
               <w:top w:val="single" w:sz="4" w:space="0" w:color="auto"/>
               <w:left w:val="single" w:sz="4" w:space="0" w:color="auto"/>
@@ -2189,7 +2189,7 @@
         </w:tc>
         <w:tc>
           <w:tcPr>
-            <w:tcW w:w="4855" w:type="dxa"/>
+            <w:tcW w:w="5130" w:type="dxa"/>
             <w:tcBorders>
               <w:top w:val="single" w:sz="4" w:space="0" w:color="auto"/>
               <w:bottom w:val="single" w:sz="4" w:space="0" w:color="auto"/>
@@ -2206,7 +2206,7 @@
         </w:tc>
         <w:tc>
           <w:tcPr>
-            <w:tcW w:w="1535" w:type="dxa"/>
+            <w:tcW w:w="1350" w:type="dxa"/>
             <w:tcBorders>
               <w:top w:val="single" w:sz="4" w:space="0" w:color="auto"/>
               <w:left w:val="single" w:sz="4" w:space="0" w:color="auto"/>
@@ -2223,30 +2223,30 @@
         </w:tc>
         <w:tc>
           <w:tcPr>
+            <w:tcW w:w="1260" w:type="dxa"/>
+            <w:tcBorders>
+              <w:top w:val="single" w:sz="4" w:space="0" w:color="auto"/>
+              <w:bottom w:val="single" w:sz="4" w:space="0" w:color="auto"/>
+            </w:tcBorders>
+          </w:tcPr>
+          <w:p>
+            <w:pPr>
+              <w:widowControl w:val="0"/>
+              <w:pBdr>
+                <w:top w:val="nil"/>
+                <w:left w:val="nil"/>
+                <w:bottom w:val="nil"/>
+                <w:right w:val="nil"/>
+                <w:between w:val="nil"/>
+              </w:pBdr>
+              <w:spacing w:after="0" w:line="240" w:lineRule="auto"/>
+              <w:jc w:val="center"/>
+            </w:pPr>
+          </w:p>
+        </w:tc>
+        <w:tc>
+          <w:tcPr>
             <w:tcW w:w="1350" w:type="dxa"/>
-            <w:tcBorders>
-              <w:top w:val="single" w:sz="4" w:space="0" w:color="auto"/>
-              <w:bottom w:val="single" w:sz="4" w:space="0" w:color="auto"/>
-            </w:tcBorders>
-          </w:tcPr>
-          <w:p>
-            <w:pPr>
-              <w:widowControl w:val="0"/>
-              <w:pBdr>
-                <w:top w:val="nil"/>
-                <w:left w:val="nil"/>
-                <w:bottom w:val="nil"/>
-                <w:right w:val="nil"/>
-                <w:between w:val="nil"/>
-              </w:pBdr>
-              <w:spacing w:after="0" w:line="240" w:lineRule="auto"/>
-              <w:jc w:val="center"/>
-            </w:pPr>
-          </w:p>
-        </w:tc>
-        <w:tc>
-          <w:tcPr>
-            <w:tcW w:w="1530" w:type="dxa"/>
             <w:tcBorders>
               <w:top w:val="single" w:sz="4" w:space="0" w:color="auto"/>
               <w:bottom w:val="single" w:sz="4" w:space="0" w:color="auto"/>
@@ -2295,7 +2295,7 @@
       </w:tr>
       <w:tr>
         <w:trPr>
-          <w:trHeight w:val="288"/>
+          <w:trHeight w:hRule="exact" w:val="360"/>
           <w:tblHeader/>
           <w:jc w:val="center"/>
         </w:trPr>
@@ -2327,7 +2327,7 @@
         </w:tc>
         <w:tc>
           <w:tcPr>
-            <w:tcW w:w="4500" w:type="dxa"/>
+            <w:tcW w:w="4680" w:type="dxa"/>
             <w:tcBorders>
               <w:top w:val="single" w:sz="4" w:space="0" w:color="auto"/>
               <w:left w:val="single" w:sz="4" w:space="0" w:color="auto"/>
@@ -2344,7 +2344,7 @@
         </w:tc>
         <w:tc>
           <w:tcPr>
-            <w:tcW w:w="4855" w:type="dxa"/>
+            <w:tcW w:w="5130" w:type="dxa"/>
             <w:tcBorders>
               <w:top w:val="single" w:sz="4" w:space="0" w:color="auto"/>
               <w:bottom w:val="single" w:sz="4" w:space="0" w:color="auto"/>
@@ -2361,7 +2361,7 @@
         </w:tc>
         <w:tc>
           <w:tcPr>
-            <w:tcW w:w="1535" w:type="dxa"/>
+            <w:tcW w:w="1350" w:type="dxa"/>
             <w:tcBorders>
               <w:top w:val="single" w:sz="4" w:space="0" w:color="auto"/>
               <w:left w:val="single" w:sz="4" w:space="0" w:color="auto"/>
@@ -2378,30 +2378,30 @@
         </w:tc>
         <w:tc>
           <w:tcPr>
+            <w:tcW w:w="1260" w:type="dxa"/>
+            <w:tcBorders>
+              <w:top w:val="single" w:sz="4" w:space="0" w:color="auto"/>
+              <w:bottom w:val="single" w:sz="4" w:space="0" w:color="auto"/>
+            </w:tcBorders>
+          </w:tcPr>
+          <w:p>
+            <w:pPr>
+              <w:widowControl w:val="0"/>
+              <w:pBdr>
+                <w:top w:val="nil"/>
+                <w:left w:val="nil"/>
+                <w:bottom w:val="nil"/>
+                <w:right w:val="nil"/>
+                <w:between w:val="nil"/>
+              </w:pBdr>
+              <w:spacing w:after="0" w:line="240" w:lineRule="auto"/>
+              <w:jc w:val="center"/>
+            </w:pPr>
+          </w:p>
+        </w:tc>
+        <w:tc>
+          <w:tcPr>
             <w:tcW w:w="1350" w:type="dxa"/>
-            <w:tcBorders>
-              <w:top w:val="single" w:sz="4" w:space="0" w:color="auto"/>
-              <w:bottom w:val="single" w:sz="4" w:space="0" w:color="auto"/>
-            </w:tcBorders>
-          </w:tcPr>
-          <w:p>
-            <w:pPr>
-              <w:widowControl w:val="0"/>
-              <w:pBdr>
-                <w:top w:val="nil"/>
-                <w:left w:val="nil"/>
-                <w:bottom w:val="nil"/>
-                <w:right w:val="nil"/>
-                <w:between w:val="nil"/>
-              </w:pBdr>
-              <w:spacing w:after="0" w:line="240" w:lineRule="auto"/>
-              <w:jc w:val="center"/>
-            </w:pPr>
-          </w:p>
-        </w:tc>
-        <w:tc>
-          <w:tcPr>
-            <w:tcW w:w="1530" w:type="dxa"/>
             <w:tcBorders>
               <w:top w:val="single" w:sz="4" w:space="0" w:color="auto"/>
               <w:bottom w:val="single" w:sz="4" w:space="0" w:color="auto"/>
@@ -2450,7 +2450,7 @@
       </w:tr>
       <w:tr>
         <w:trPr>
-          <w:trHeight w:val="288"/>
+          <w:trHeight w:hRule="exact" w:val="360"/>
           <w:tblHeader/>
           <w:jc w:val="center"/>
         </w:trPr>
@@ -2482,7 +2482,7 @@
         </w:tc>
         <w:tc>
           <w:tcPr>
-            <w:tcW w:w="4500" w:type="dxa"/>
+            <w:tcW w:w="4680" w:type="dxa"/>
             <w:tcBorders>
               <w:top w:val="single" w:sz="4" w:space="0" w:color="auto"/>
               <w:left w:val="single" w:sz="4" w:space="0" w:color="auto"/>
@@ -2499,7 +2499,7 @@
         </w:tc>
         <w:tc>
           <w:tcPr>
-            <w:tcW w:w="4855" w:type="dxa"/>
+            <w:tcW w:w="5130" w:type="dxa"/>
             <w:tcBorders>
               <w:top w:val="single" w:sz="4" w:space="0" w:color="auto"/>
               <w:bottom w:val="single" w:sz="4" w:space="0" w:color="auto"/>
@@ -2516,7 +2516,7 @@
         </w:tc>
         <w:tc>
           <w:tcPr>
-            <w:tcW w:w="1535" w:type="dxa"/>
+            <w:tcW w:w="1350" w:type="dxa"/>
             <w:tcBorders>
               <w:top w:val="single" w:sz="4" w:space="0" w:color="auto"/>
               <w:left w:val="single" w:sz="4" w:space="0" w:color="auto"/>
@@ -2533,30 +2533,30 @@
         </w:tc>
         <w:tc>
           <w:tcPr>
+            <w:tcW w:w="1260" w:type="dxa"/>
+            <w:tcBorders>
+              <w:top w:val="single" w:sz="4" w:space="0" w:color="auto"/>
+              <w:bottom w:val="single" w:sz="4" w:space="0" w:color="auto"/>
+            </w:tcBorders>
+          </w:tcPr>
+          <w:p>
+            <w:pPr>
+              <w:widowControl w:val="0"/>
+              <w:pBdr>
+                <w:top w:val="nil"/>
+                <w:left w:val="nil"/>
+                <w:bottom w:val="nil"/>
+                <w:right w:val="nil"/>
+                <w:between w:val="nil"/>
+              </w:pBdr>
+              <w:spacing w:after="0" w:line="240" w:lineRule="auto"/>
+              <w:jc w:val="center"/>
+            </w:pPr>
+          </w:p>
+        </w:tc>
+        <w:tc>
+          <w:tcPr>
             <w:tcW w:w="1350" w:type="dxa"/>
-            <w:tcBorders>
-              <w:top w:val="single" w:sz="4" w:space="0" w:color="auto"/>
-              <w:bottom w:val="single" w:sz="4" w:space="0" w:color="auto"/>
-            </w:tcBorders>
-          </w:tcPr>
-          <w:p>
-            <w:pPr>
-              <w:widowControl w:val="0"/>
-              <w:pBdr>
-                <w:top w:val="nil"/>
-                <w:left w:val="nil"/>
-                <w:bottom w:val="nil"/>
-                <w:right w:val="nil"/>
-                <w:between w:val="nil"/>
-              </w:pBdr>
-              <w:spacing w:after="0" w:line="240" w:lineRule="auto"/>
-              <w:jc w:val="center"/>
-            </w:pPr>
-          </w:p>
-        </w:tc>
-        <w:tc>
-          <w:tcPr>
-            <w:tcW w:w="1530" w:type="dxa"/>
             <w:tcBorders>
               <w:top w:val="single" w:sz="4" w:space="0" w:color="auto"/>
               <w:bottom w:val="single" w:sz="4" w:space="0" w:color="auto"/>
@@ -2605,7 +2605,7 @@
       </w:tr>
       <w:tr>
         <w:trPr>
-          <w:trHeight w:val="288"/>
+          <w:trHeight w:hRule="exact" w:val="360"/>
           <w:tblHeader/>
           <w:jc w:val="center"/>
         </w:trPr>
@@ -2637,7 +2637,7 @@
         </w:tc>
         <w:tc>
           <w:tcPr>
-            <w:tcW w:w="4500" w:type="dxa"/>
+            <w:tcW w:w="4680" w:type="dxa"/>
             <w:tcBorders>
               <w:top w:val="single" w:sz="4" w:space="0" w:color="auto"/>
               <w:left w:val="single" w:sz="4" w:space="0" w:color="auto"/>
@@ -2654,7 +2654,7 @@
         </w:tc>
         <w:tc>
           <w:tcPr>
-            <w:tcW w:w="4855" w:type="dxa"/>
+            <w:tcW w:w="5130" w:type="dxa"/>
             <w:tcBorders>
               <w:top w:val="single" w:sz="4" w:space="0" w:color="auto"/>
               <w:bottom w:val="single" w:sz="4" w:space="0" w:color="auto"/>
@@ -2671,7 +2671,7 @@
         </w:tc>
         <w:tc>
           <w:tcPr>
-            <w:tcW w:w="1535" w:type="dxa"/>
+            <w:tcW w:w="1350" w:type="dxa"/>
             <w:tcBorders>
               <w:top w:val="single" w:sz="4" w:space="0" w:color="auto"/>
               <w:left w:val="single" w:sz="4" w:space="0" w:color="auto"/>
@@ -2688,30 +2688,30 @@
         </w:tc>
         <w:tc>
           <w:tcPr>
+            <w:tcW w:w="1260" w:type="dxa"/>
+            <w:tcBorders>
+              <w:top w:val="single" w:sz="4" w:space="0" w:color="auto"/>
+              <w:bottom w:val="single" w:sz="4" w:space="0" w:color="auto"/>
+            </w:tcBorders>
+          </w:tcPr>
+          <w:p>
+            <w:pPr>
+              <w:widowControl w:val="0"/>
+              <w:pBdr>
+                <w:top w:val="nil"/>
+                <w:left w:val="nil"/>
+                <w:bottom w:val="nil"/>
+                <w:right w:val="nil"/>
+                <w:between w:val="nil"/>
+              </w:pBdr>
+              <w:spacing w:after="0" w:line="240" w:lineRule="auto"/>
+              <w:jc w:val="center"/>
+            </w:pPr>
+          </w:p>
+        </w:tc>
+        <w:tc>
+          <w:tcPr>
             <w:tcW w:w="1350" w:type="dxa"/>
-            <w:tcBorders>
-              <w:top w:val="single" w:sz="4" w:space="0" w:color="auto"/>
-              <w:bottom w:val="single" w:sz="4" w:space="0" w:color="auto"/>
-            </w:tcBorders>
-          </w:tcPr>
-          <w:p>
-            <w:pPr>
-              <w:widowControl w:val="0"/>
-              <w:pBdr>
-                <w:top w:val="nil"/>
-                <w:left w:val="nil"/>
-                <w:bottom w:val="nil"/>
-                <w:right w:val="nil"/>
-                <w:between w:val="nil"/>
-              </w:pBdr>
-              <w:spacing w:after="0" w:line="240" w:lineRule="auto"/>
-              <w:jc w:val="center"/>
-            </w:pPr>
-          </w:p>
-        </w:tc>
-        <w:tc>
-          <w:tcPr>
-            <w:tcW w:w="1530" w:type="dxa"/>
             <w:tcBorders>
               <w:top w:val="single" w:sz="4" w:space="0" w:color="auto"/>
               <w:bottom w:val="single" w:sz="4" w:space="0" w:color="auto"/>
@@ -2760,7 +2760,7 @@
       </w:tr>
       <w:tr>
         <w:trPr>
-          <w:trHeight w:val="288"/>
+          <w:trHeight w:hRule="exact" w:val="360"/>
           <w:tblHeader/>
           <w:jc w:val="center"/>
         </w:trPr>
@@ -2792,7 +2792,7 @@
         </w:tc>
         <w:tc>
           <w:tcPr>
-            <w:tcW w:w="4500" w:type="dxa"/>
+            <w:tcW w:w="4680" w:type="dxa"/>
             <w:tcBorders>
               <w:top w:val="single" w:sz="4" w:space="0" w:color="auto"/>
               <w:left w:val="single" w:sz="4" w:space="0" w:color="auto"/>
@@ -2809,7 +2809,7 @@
         </w:tc>
         <w:tc>
           <w:tcPr>
-            <w:tcW w:w="4855" w:type="dxa"/>
+            <w:tcW w:w="5130" w:type="dxa"/>
             <w:tcBorders>
               <w:top w:val="single" w:sz="4" w:space="0" w:color="auto"/>
               <w:bottom w:val="single" w:sz="4" w:space="0" w:color="auto"/>
@@ -2826,7 +2826,7 @@
         </w:tc>
         <w:tc>
           <w:tcPr>
-            <w:tcW w:w="1535" w:type="dxa"/>
+            <w:tcW w:w="1350" w:type="dxa"/>
             <w:tcBorders>
               <w:top w:val="single" w:sz="4" w:space="0" w:color="auto"/>
               <w:left w:val="single" w:sz="4" w:space="0" w:color="auto"/>
@@ -2843,30 +2843,30 @@
         </w:tc>
         <w:tc>
           <w:tcPr>
+            <w:tcW w:w="1260" w:type="dxa"/>
+            <w:tcBorders>
+              <w:top w:val="single" w:sz="4" w:space="0" w:color="auto"/>
+              <w:bottom w:val="single" w:sz="4" w:space="0" w:color="auto"/>
+            </w:tcBorders>
+          </w:tcPr>
+          <w:p>
+            <w:pPr>
+              <w:widowControl w:val="0"/>
+              <w:pBdr>
+                <w:top w:val="nil"/>
+                <w:left w:val="nil"/>
+                <w:bottom w:val="nil"/>
+                <w:right w:val="nil"/>
+                <w:between w:val="nil"/>
+              </w:pBdr>
+              <w:spacing w:after="0" w:line="240" w:lineRule="auto"/>
+              <w:jc w:val="center"/>
+            </w:pPr>
+          </w:p>
+        </w:tc>
+        <w:tc>
+          <w:tcPr>
             <w:tcW w:w="1350" w:type="dxa"/>
-            <w:tcBorders>
-              <w:top w:val="single" w:sz="4" w:space="0" w:color="auto"/>
-              <w:bottom w:val="single" w:sz="4" w:space="0" w:color="auto"/>
-            </w:tcBorders>
-          </w:tcPr>
-          <w:p>
-            <w:pPr>
-              <w:widowControl w:val="0"/>
-              <w:pBdr>
-                <w:top w:val="nil"/>
-                <w:left w:val="nil"/>
-                <w:bottom w:val="nil"/>
-                <w:right w:val="nil"/>
-                <w:between w:val="nil"/>
-              </w:pBdr>
-              <w:spacing w:after="0" w:line="240" w:lineRule="auto"/>
-              <w:jc w:val="center"/>
-            </w:pPr>
-          </w:p>
-        </w:tc>
-        <w:tc>
-          <w:tcPr>
-            <w:tcW w:w="1530" w:type="dxa"/>
             <w:tcBorders>
               <w:top w:val="single" w:sz="4" w:space="0" w:color="auto"/>
               <w:bottom w:val="single" w:sz="4" w:space="0" w:color="auto"/>
@@ -3014,11 +3014,11 @@
       </w:tblPr>
       <w:tblGrid>
         <w:gridCol w:w="1440"/>
-        <w:gridCol w:w="4500"/>
-        <w:gridCol w:w="4855"/>
-        <w:gridCol w:w="1535"/>
+        <w:gridCol w:w="4680"/>
+        <w:gridCol w:w="5130"/>
         <w:gridCol w:w="1350"/>
-        <w:gridCol w:w="1530"/>
+        <w:gridCol w:w="1260"/>
+        <w:gridCol w:w="1350"/>
         <w:gridCol w:w="2160"/>
       </w:tblGrid>
       <w:tr>
@@ -3067,7 +3067,7 @@
         </w:tc>
         <w:tc>
           <w:tcPr>
-            <w:tcW w:w="4500" w:type="dxa"/>
+            <w:tcW w:w="4680" w:type="dxa"/>
             <w:tcBorders>
               <w:top w:val="single" w:sz="12" w:space="0" w:color="auto"/>
               <w:bottom w:val="single" w:sz="4" w:space="0" w:color="auto"/>
@@ -3115,7 +3115,7 @@
         </w:tc>
         <w:tc>
           <w:tcPr>
-            <w:tcW w:w="4855" w:type="dxa"/>
+            <w:tcW w:w="5130" w:type="dxa"/>
             <w:tcBorders>
               <w:top w:val="single" w:sz="12" w:space="0" w:color="auto"/>
               <w:bottom w:val="single" w:sz="4" w:space="0" w:color="auto"/>
@@ -3163,7 +3163,7 @@
         </w:tc>
         <w:tc>
           <w:tcPr>
-            <w:tcW w:w="1535" w:type="dxa"/>
+            <w:tcW w:w="1350" w:type="dxa"/>
             <w:tcBorders>
               <w:top w:val="single" w:sz="12" w:space="0" w:color="auto"/>
               <w:bottom w:val="single" w:sz="4" w:space="0" w:color="auto"/>
@@ -3211,7 +3211,7 @@
         </w:tc>
         <w:tc>
           <w:tcPr>
-            <w:tcW w:w="1350" w:type="dxa"/>
+            <w:tcW w:w="1260" w:type="dxa"/>
             <w:tcBorders>
               <w:top w:val="single" w:sz="12" w:space="0" w:color="auto"/>
               <w:bottom w:val="single" w:sz="4" w:space="0" w:color="auto"/>
@@ -3248,7 +3248,7 @@
         </w:tc>
         <w:tc>
           <w:tcPr>
-            <w:tcW w:w="1530" w:type="dxa"/>
+            <w:tcW w:w="1350" w:type="dxa"/>
             <w:tcBorders>
               <w:top w:val="single" w:sz="12" w:space="0" w:color="auto"/>
               <w:bottom w:val="single" w:sz="4" w:space="0" w:color="auto"/>
@@ -3324,7 +3324,7 @@
       </w:tr>
       <w:tr>
         <w:trPr>
-          <w:trHeight w:val="288"/>
+          <w:trHeight w:hRule="exact" w:val="360"/>
           <w:tblHeader/>
           <w:jc w:val="center"/>
         </w:trPr>
@@ -3356,7 +3356,7 @@
         </w:tc>
         <w:tc>
           <w:tcPr>
-            <w:tcW w:w="4500" w:type="dxa"/>
+            <w:tcW w:w="4680" w:type="dxa"/>
             <w:tcBorders>
               <w:top w:val="single" w:sz="4" w:space="0" w:color="auto"/>
               <w:left w:val="single" w:sz="4" w:space="0" w:color="auto"/>
@@ -3373,7 +3373,7 @@
         </w:tc>
         <w:tc>
           <w:tcPr>
-            <w:tcW w:w="4855" w:type="dxa"/>
+            <w:tcW w:w="5130" w:type="dxa"/>
             <w:tcBorders>
               <w:top w:val="single" w:sz="4" w:space="0" w:color="auto"/>
               <w:bottom w:val="single" w:sz="4" w:space="0" w:color="auto"/>
@@ -3390,7 +3390,7 @@
         </w:tc>
         <w:tc>
           <w:tcPr>
-            <w:tcW w:w="1535" w:type="dxa"/>
+            <w:tcW w:w="1350" w:type="dxa"/>
             <w:tcBorders>
               <w:top w:val="single" w:sz="4" w:space="0" w:color="auto"/>
               <w:left w:val="single" w:sz="4" w:space="0" w:color="auto"/>
@@ -3407,30 +3407,30 @@
         </w:tc>
         <w:tc>
           <w:tcPr>
+            <w:tcW w:w="1260" w:type="dxa"/>
+            <w:tcBorders>
+              <w:top w:val="single" w:sz="4" w:space="0" w:color="auto"/>
+              <w:bottom w:val="single" w:sz="4" w:space="0" w:color="auto"/>
+            </w:tcBorders>
+          </w:tcPr>
+          <w:p>
+            <w:pPr>
+              <w:widowControl w:val="0"/>
+              <w:pBdr>
+                <w:top w:val="nil"/>
+                <w:left w:val="nil"/>
+                <w:bottom w:val="nil"/>
+                <w:right w:val="nil"/>
+                <w:between w:val="nil"/>
+              </w:pBdr>
+              <w:spacing w:after="0" w:line="240" w:lineRule="auto"/>
+              <w:jc w:val="center"/>
+            </w:pPr>
+          </w:p>
+        </w:tc>
+        <w:tc>
+          <w:tcPr>
             <w:tcW w:w="1350" w:type="dxa"/>
-            <w:tcBorders>
-              <w:top w:val="single" w:sz="4" w:space="0" w:color="auto"/>
-              <w:bottom w:val="single" w:sz="4" w:space="0" w:color="auto"/>
-            </w:tcBorders>
-          </w:tcPr>
-          <w:p>
-            <w:pPr>
-              <w:widowControl w:val="0"/>
-              <w:pBdr>
-                <w:top w:val="nil"/>
-                <w:left w:val="nil"/>
-                <w:bottom w:val="nil"/>
-                <w:right w:val="nil"/>
-                <w:between w:val="nil"/>
-              </w:pBdr>
-              <w:spacing w:after="0" w:line="240" w:lineRule="auto"/>
-              <w:jc w:val="center"/>
-            </w:pPr>
-          </w:p>
-        </w:tc>
-        <w:tc>
-          <w:tcPr>
-            <w:tcW w:w="1530" w:type="dxa"/>
             <w:tcBorders>
               <w:top w:val="single" w:sz="4" w:space="0" w:color="auto"/>
               <w:bottom w:val="single" w:sz="4" w:space="0" w:color="auto"/>
@@ -3479,7 +3479,7 @@
       </w:tr>
       <w:tr>
         <w:trPr>
-          <w:trHeight w:val="288"/>
+          <w:trHeight w:hRule="exact" w:val="360"/>
           <w:tblHeader/>
           <w:jc w:val="center"/>
         </w:trPr>
@@ -3511,7 +3511,7 @@
         </w:tc>
         <w:tc>
           <w:tcPr>
-            <w:tcW w:w="4500" w:type="dxa"/>
+            <w:tcW w:w="4680" w:type="dxa"/>
             <w:tcBorders>
               <w:top w:val="single" w:sz="4" w:space="0" w:color="auto"/>
               <w:left w:val="single" w:sz="4" w:space="0" w:color="auto"/>
@@ -3528,7 +3528,7 @@
         </w:tc>
         <w:tc>
           <w:tcPr>
-            <w:tcW w:w="4855" w:type="dxa"/>
+            <w:tcW w:w="5130" w:type="dxa"/>
             <w:tcBorders>
               <w:top w:val="single" w:sz="4" w:space="0" w:color="auto"/>
               <w:bottom w:val="single" w:sz="4" w:space="0" w:color="auto"/>
@@ -3545,7 +3545,7 @@
         </w:tc>
         <w:tc>
           <w:tcPr>
-            <w:tcW w:w="1535" w:type="dxa"/>
+            <w:tcW w:w="1350" w:type="dxa"/>
             <w:tcBorders>
               <w:top w:val="single" w:sz="4" w:space="0" w:color="auto"/>
               <w:left w:val="single" w:sz="4" w:space="0" w:color="auto"/>
@@ -3562,30 +3562,30 @@
         </w:tc>
         <w:tc>
           <w:tcPr>
+            <w:tcW w:w="1260" w:type="dxa"/>
+            <w:tcBorders>
+              <w:top w:val="single" w:sz="4" w:space="0" w:color="auto"/>
+              <w:bottom w:val="single" w:sz="4" w:space="0" w:color="auto"/>
+            </w:tcBorders>
+          </w:tcPr>
+          <w:p>
+            <w:pPr>
+              <w:widowControl w:val="0"/>
+              <w:pBdr>
+                <w:top w:val="nil"/>
+                <w:left w:val="nil"/>
+                <w:bottom w:val="nil"/>
+                <w:right w:val="nil"/>
+                <w:between w:val="nil"/>
+              </w:pBdr>
+              <w:spacing w:after="0" w:line="240" w:lineRule="auto"/>
+              <w:jc w:val="center"/>
+            </w:pPr>
+          </w:p>
+        </w:tc>
+        <w:tc>
+          <w:tcPr>
             <w:tcW w:w="1350" w:type="dxa"/>
-            <w:tcBorders>
-              <w:top w:val="single" w:sz="4" w:space="0" w:color="auto"/>
-              <w:bottom w:val="single" w:sz="4" w:space="0" w:color="auto"/>
-            </w:tcBorders>
-          </w:tcPr>
-          <w:p>
-            <w:pPr>
-              <w:widowControl w:val="0"/>
-              <w:pBdr>
-                <w:top w:val="nil"/>
-                <w:left w:val="nil"/>
-                <w:bottom w:val="nil"/>
-                <w:right w:val="nil"/>
-                <w:between w:val="nil"/>
-              </w:pBdr>
-              <w:spacing w:after="0" w:line="240" w:lineRule="auto"/>
-              <w:jc w:val="center"/>
-            </w:pPr>
-          </w:p>
-        </w:tc>
-        <w:tc>
-          <w:tcPr>
-            <w:tcW w:w="1530" w:type="dxa"/>
             <w:tcBorders>
               <w:top w:val="single" w:sz="4" w:space="0" w:color="auto"/>
               <w:bottom w:val="single" w:sz="4" w:space="0" w:color="auto"/>
@@ -3634,7 +3634,7 @@
       </w:tr>
       <w:tr>
         <w:trPr>
-          <w:trHeight w:val="288"/>
+          <w:trHeight w:hRule="exact" w:val="360"/>
           <w:tblHeader/>
           <w:jc w:val="center"/>
         </w:trPr>
@@ -3666,7 +3666,7 @@
         </w:tc>
         <w:tc>
           <w:tcPr>
-            <w:tcW w:w="4500" w:type="dxa"/>
+            <w:tcW w:w="4680" w:type="dxa"/>
             <w:tcBorders>
               <w:top w:val="single" w:sz="4" w:space="0" w:color="auto"/>
               <w:left w:val="single" w:sz="4" w:space="0" w:color="auto"/>
@@ -3683,7 +3683,7 @@
         </w:tc>
         <w:tc>
           <w:tcPr>
-            <w:tcW w:w="4855" w:type="dxa"/>
+            <w:tcW w:w="5130" w:type="dxa"/>
             <w:tcBorders>
               <w:top w:val="single" w:sz="4" w:space="0" w:color="auto"/>
               <w:bottom w:val="single" w:sz="4" w:space="0" w:color="auto"/>
@@ -3700,7 +3700,7 @@
         </w:tc>
         <w:tc>
           <w:tcPr>
-            <w:tcW w:w="1535" w:type="dxa"/>
+            <w:tcW w:w="1350" w:type="dxa"/>
             <w:tcBorders>
               <w:top w:val="single" w:sz="4" w:space="0" w:color="auto"/>
               <w:left w:val="single" w:sz="4" w:space="0" w:color="auto"/>
@@ -3717,30 +3717,30 @@
         </w:tc>
         <w:tc>
           <w:tcPr>
+            <w:tcW w:w="1260" w:type="dxa"/>
+            <w:tcBorders>
+              <w:top w:val="single" w:sz="4" w:space="0" w:color="auto"/>
+              <w:bottom w:val="single" w:sz="4" w:space="0" w:color="auto"/>
+            </w:tcBorders>
+          </w:tcPr>
+          <w:p>
+            <w:pPr>
+              <w:widowControl w:val="0"/>
+              <w:pBdr>
+                <w:top w:val="nil"/>
+                <w:left w:val="nil"/>
+                <w:bottom w:val="nil"/>
+                <w:right w:val="nil"/>
+                <w:between w:val="nil"/>
+              </w:pBdr>
+              <w:spacing w:after="0" w:line="240" w:lineRule="auto"/>
+              <w:jc w:val="center"/>
+            </w:pPr>
+          </w:p>
+        </w:tc>
+        <w:tc>
+          <w:tcPr>
             <w:tcW w:w="1350" w:type="dxa"/>
-            <w:tcBorders>
-              <w:top w:val="single" w:sz="4" w:space="0" w:color="auto"/>
-              <w:bottom w:val="single" w:sz="4" w:space="0" w:color="auto"/>
-            </w:tcBorders>
-          </w:tcPr>
-          <w:p>
-            <w:pPr>
-              <w:widowControl w:val="0"/>
-              <w:pBdr>
-                <w:top w:val="nil"/>
-                <w:left w:val="nil"/>
-                <w:bottom w:val="nil"/>
-                <w:right w:val="nil"/>
-                <w:between w:val="nil"/>
-              </w:pBdr>
-              <w:spacing w:after="0" w:line="240" w:lineRule="auto"/>
-              <w:jc w:val="center"/>
-            </w:pPr>
-          </w:p>
-        </w:tc>
-        <w:tc>
-          <w:tcPr>
-            <w:tcW w:w="1530" w:type="dxa"/>
             <w:tcBorders>
               <w:top w:val="single" w:sz="4" w:space="0" w:color="auto"/>
               <w:bottom w:val="single" w:sz="4" w:space="0" w:color="auto"/>
@@ -3789,7 +3789,7 @@
       </w:tr>
       <w:tr>
         <w:trPr>
-          <w:trHeight w:val="288"/>
+          <w:trHeight w:hRule="exact" w:val="360"/>
           <w:tblHeader/>
           <w:jc w:val="center"/>
         </w:trPr>
@@ -3821,7 +3821,7 @@
         </w:tc>
         <w:tc>
           <w:tcPr>
-            <w:tcW w:w="4500" w:type="dxa"/>
+            <w:tcW w:w="4680" w:type="dxa"/>
             <w:tcBorders>
               <w:top w:val="single" w:sz="4" w:space="0" w:color="auto"/>
               <w:left w:val="single" w:sz="4" w:space="0" w:color="auto"/>
@@ -3838,7 +3838,7 @@
         </w:tc>
         <w:tc>
           <w:tcPr>
-            <w:tcW w:w="4855" w:type="dxa"/>
+            <w:tcW w:w="5130" w:type="dxa"/>
             <w:tcBorders>
               <w:top w:val="single" w:sz="4" w:space="0" w:color="auto"/>
               <w:bottom w:val="single" w:sz="4" w:space="0" w:color="auto"/>
@@ -3855,7 +3855,7 @@
         </w:tc>
         <w:tc>
           <w:tcPr>
-            <w:tcW w:w="1535" w:type="dxa"/>
+            <w:tcW w:w="1350" w:type="dxa"/>
             <w:tcBorders>
               <w:top w:val="single" w:sz="4" w:space="0" w:color="auto"/>
               <w:left w:val="single" w:sz="4" w:space="0" w:color="auto"/>
@@ -3872,30 +3872,30 @@
         </w:tc>
         <w:tc>
           <w:tcPr>
+            <w:tcW w:w="1260" w:type="dxa"/>
+            <w:tcBorders>
+              <w:top w:val="single" w:sz="4" w:space="0" w:color="auto"/>
+              <w:bottom w:val="single" w:sz="4" w:space="0" w:color="auto"/>
+            </w:tcBorders>
+          </w:tcPr>
+          <w:p>
+            <w:pPr>
+              <w:widowControl w:val="0"/>
+              <w:pBdr>
+                <w:top w:val="nil"/>
+                <w:left w:val="nil"/>
+                <w:bottom w:val="nil"/>
+                <w:right w:val="nil"/>
+                <w:between w:val="nil"/>
+              </w:pBdr>
+              <w:spacing w:after="0" w:line="240" w:lineRule="auto"/>
+              <w:jc w:val="center"/>
+            </w:pPr>
+          </w:p>
+        </w:tc>
+        <w:tc>
+          <w:tcPr>
             <w:tcW w:w="1350" w:type="dxa"/>
-            <w:tcBorders>
-              <w:top w:val="single" w:sz="4" w:space="0" w:color="auto"/>
-              <w:bottom w:val="single" w:sz="4" w:space="0" w:color="auto"/>
-            </w:tcBorders>
-          </w:tcPr>
-          <w:p>
-            <w:pPr>
-              <w:widowControl w:val="0"/>
-              <w:pBdr>
-                <w:top w:val="nil"/>
-                <w:left w:val="nil"/>
-                <w:bottom w:val="nil"/>
-                <w:right w:val="nil"/>
-                <w:between w:val="nil"/>
-              </w:pBdr>
-              <w:spacing w:after="0" w:line="240" w:lineRule="auto"/>
-              <w:jc w:val="center"/>
-            </w:pPr>
-          </w:p>
-        </w:tc>
-        <w:tc>
-          <w:tcPr>
-            <w:tcW w:w="1530" w:type="dxa"/>
             <w:tcBorders>
               <w:top w:val="single" w:sz="4" w:space="0" w:color="auto"/>
               <w:bottom w:val="single" w:sz="4" w:space="0" w:color="auto"/>
@@ -3944,7 +3944,7 @@
       </w:tr>
       <w:tr>
         <w:trPr>
-          <w:trHeight w:val="288"/>
+          <w:trHeight w:hRule="exact" w:val="360"/>
           <w:tblHeader/>
           <w:jc w:val="center"/>
         </w:trPr>
@@ -3976,7 +3976,7 @@
         </w:tc>
         <w:tc>
           <w:tcPr>
-            <w:tcW w:w="4500" w:type="dxa"/>
+            <w:tcW w:w="4680" w:type="dxa"/>
             <w:tcBorders>
               <w:top w:val="single" w:sz="4" w:space="0" w:color="auto"/>
               <w:left w:val="single" w:sz="4" w:space="0" w:color="auto"/>
@@ -3993,7 +3993,7 @@
         </w:tc>
         <w:tc>
           <w:tcPr>
-            <w:tcW w:w="4855" w:type="dxa"/>
+            <w:tcW w:w="5130" w:type="dxa"/>
             <w:tcBorders>
               <w:top w:val="single" w:sz="4" w:space="0" w:color="auto"/>
               <w:bottom w:val="single" w:sz="4" w:space="0" w:color="auto"/>
@@ -4010,7 +4010,7 @@
         </w:tc>
         <w:tc>
           <w:tcPr>
-            <w:tcW w:w="1535" w:type="dxa"/>
+            <w:tcW w:w="1350" w:type="dxa"/>
             <w:tcBorders>
               <w:top w:val="single" w:sz="4" w:space="0" w:color="auto"/>
               <w:left w:val="single" w:sz="4" w:space="0" w:color="auto"/>
@@ -4027,30 +4027,30 @@
         </w:tc>
         <w:tc>
           <w:tcPr>
+            <w:tcW w:w="1260" w:type="dxa"/>
+            <w:tcBorders>
+              <w:top w:val="single" w:sz="4" w:space="0" w:color="auto"/>
+              <w:bottom w:val="single" w:sz="4" w:space="0" w:color="auto"/>
+            </w:tcBorders>
+          </w:tcPr>
+          <w:p>
+            <w:pPr>
+              <w:widowControl w:val="0"/>
+              <w:pBdr>
+                <w:top w:val="nil"/>
+                <w:left w:val="nil"/>
+                <w:bottom w:val="nil"/>
+                <w:right w:val="nil"/>
+                <w:between w:val="nil"/>
+              </w:pBdr>
+              <w:spacing w:after="0" w:line="240" w:lineRule="auto"/>
+              <w:jc w:val="center"/>
+            </w:pPr>
+          </w:p>
+        </w:tc>
+        <w:tc>
+          <w:tcPr>
             <w:tcW w:w="1350" w:type="dxa"/>
-            <w:tcBorders>
-              <w:top w:val="single" w:sz="4" w:space="0" w:color="auto"/>
-              <w:bottom w:val="single" w:sz="4" w:space="0" w:color="auto"/>
-            </w:tcBorders>
-          </w:tcPr>
-          <w:p>
-            <w:pPr>
-              <w:widowControl w:val="0"/>
-              <w:pBdr>
-                <w:top w:val="nil"/>
-                <w:left w:val="nil"/>
-                <w:bottom w:val="nil"/>
-                <w:right w:val="nil"/>
-                <w:between w:val="nil"/>
-              </w:pBdr>
-              <w:spacing w:after="0" w:line="240" w:lineRule="auto"/>
-              <w:jc w:val="center"/>
-            </w:pPr>
-          </w:p>
-        </w:tc>
-        <w:tc>
-          <w:tcPr>
-            <w:tcW w:w="1530" w:type="dxa"/>
             <w:tcBorders>
               <w:top w:val="single" w:sz="4" w:space="0" w:color="auto"/>
               <w:bottom w:val="single" w:sz="4" w:space="0" w:color="auto"/>
@@ -4099,7 +4099,7 @@
       </w:tr>
       <w:tr>
         <w:trPr>
-          <w:trHeight w:val="288"/>
+          <w:trHeight w:hRule="exact" w:val="360"/>
           <w:tblHeader/>
           <w:jc w:val="center"/>
         </w:trPr>
@@ -4131,7 +4131,7 @@
         </w:tc>
         <w:tc>
           <w:tcPr>
-            <w:tcW w:w="4500" w:type="dxa"/>
+            <w:tcW w:w="4680" w:type="dxa"/>
             <w:tcBorders>
               <w:top w:val="single" w:sz="4" w:space="0" w:color="auto"/>
               <w:left w:val="single" w:sz="4" w:space="0" w:color="auto"/>
@@ -4148,7 +4148,7 @@
         </w:tc>
         <w:tc>
           <w:tcPr>
-            <w:tcW w:w="4855" w:type="dxa"/>
+            <w:tcW w:w="5130" w:type="dxa"/>
             <w:tcBorders>
               <w:top w:val="single" w:sz="4" w:space="0" w:color="auto"/>
               <w:bottom w:val="single" w:sz="4" w:space="0" w:color="auto"/>
@@ -4165,7 +4165,7 @@
         </w:tc>
         <w:tc>
           <w:tcPr>
-            <w:tcW w:w="1535" w:type="dxa"/>
+            <w:tcW w:w="1350" w:type="dxa"/>
             <w:tcBorders>
               <w:top w:val="single" w:sz="4" w:space="0" w:color="auto"/>
               <w:left w:val="single" w:sz="4" w:space="0" w:color="auto"/>
@@ -4182,30 +4182,30 @@
         </w:tc>
         <w:tc>
           <w:tcPr>
+            <w:tcW w:w="1260" w:type="dxa"/>
+            <w:tcBorders>
+              <w:top w:val="single" w:sz="4" w:space="0" w:color="auto"/>
+              <w:bottom w:val="single" w:sz="4" w:space="0" w:color="auto"/>
+            </w:tcBorders>
+          </w:tcPr>
+          <w:p>
+            <w:pPr>
+              <w:widowControl w:val="0"/>
+              <w:pBdr>
+                <w:top w:val="nil"/>
+                <w:left w:val="nil"/>
+                <w:bottom w:val="nil"/>
+                <w:right w:val="nil"/>
+                <w:between w:val="nil"/>
+              </w:pBdr>
+              <w:spacing w:after="0" w:line="240" w:lineRule="auto"/>
+              <w:jc w:val="center"/>
+            </w:pPr>
+          </w:p>
+        </w:tc>
+        <w:tc>
+          <w:tcPr>
             <w:tcW w:w="1350" w:type="dxa"/>
-            <w:tcBorders>
-              <w:top w:val="single" w:sz="4" w:space="0" w:color="auto"/>
-              <w:bottom w:val="single" w:sz="4" w:space="0" w:color="auto"/>
-            </w:tcBorders>
-          </w:tcPr>
-          <w:p>
-            <w:pPr>
-              <w:widowControl w:val="0"/>
-              <w:pBdr>
-                <w:top w:val="nil"/>
-                <w:left w:val="nil"/>
-                <w:bottom w:val="nil"/>
-                <w:right w:val="nil"/>
-                <w:between w:val="nil"/>
-              </w:pBdr>
-              <w:spacing w:after="0" w:line="240" w:lineRule="auto"/>
-              <w:jc w:val="center"/>
-            </w:pPr>
-          </w:p>
-        </w:tc>
-        <w:tc>
-          <w:tcPr>
-            <w:tcW w:w="1530" w:type="dxa"/>
             <w:tcBorders>
               <w:top w:val="single" w:sz="4" w:space="0" w:color="auto"/>
               <w:bottom w:val="single" w:sz="4" w:space="0" w:color="auto"/>
@@ -4254,7 +4254,7 @@
       </w:tr>
       <w:tr>
         <w:trPr>
-          <w:trHeight w:val="288"/>
+          <w:trHeight w:hRule="exact" w:val="360"/>
           <w:tblHeader/>
           <w:jc w:val="center"/>
         </w:trPr>
@@ -4286,7 +4286,7 @@
         </w:tc>
         <w:tc>
           <w:tcPr>
-            <w:tcW w:w="4500" w:type="dxa"/>
+            <w:tcW w:w="4680" w:type="dxa"/>
             <w:tcBorders>
               <w:top w:val="single" w:sz="4" w:space="0" w:color="auto"/>
               <w:left w:val="single" w:sz="4" w:space="0" w:color="auto"/>
@@ -4303,7 +4303,7 @@
         </w:tc>
         <w:tc>
           <w:tcPr>
-            <w:tcW w:w="4855" w:type="dxa"/>
+            <w:tcW w:w="5130" w:type="dxa"/>
             <w:tcBorders>
               <w:top w:val="single" w:sz="4" w:space="0" w:color="auto"/>
               <w:bottom w:val="single" w:sz="4" w:space="0" w:color="auto"/>
@@ -4320,7 +4320,7 @@
         </w:tc>
         <w:tc>
           <w:tcPr>
-            <w:tcW w:w="1535" w:type="dxa"/>
+            <w:tcW w:w="1350" w:type="dxa"/>
             <w:tcBorders>
               <w:top w:val="single" w:sz="4" w:space="0" w:color="auto"/>
               <w:left w:val="single" w:sz="4" w:space="0" w:color="auto"/>
@@ -4337,30 +4337,30 @@
         </w:tc>
         <w:tc>
           <w:tcPr>
+            <w:tcW w:w="1260" w:type="dxa"/>
+            <w:tcBorders>
+              <w:top w:val="single" w:sz="4" w:space="0" w:color="auto"/>
+              <w:bottom w:val="single" w:sz="4" w:space="0" w:color="auto"/>
+            </w:tcBorders>
+          </w:tcPr>
+          <w:p>
+            <w:pPr>
+              <w:widowControl w:val="0"/>
+              <w:pBdr>
+                <w:top w:val="nil"/>
+                <w:left w:val="nil"/>
+                <w:bottom w:val="nil"/>
+                <w:right w:val="nil"/>
+                <w:between w:val="nil"/>
+              </w:pBdr>
+              <w:spacing w:after="0" w:line="240" w:lineRule="auto"/>
+              <w:jc w:val="center"/>
+            </w:pPr>
+          </w:p>
+        </w:tc>
+        <w:tc>
+          <w:tcPr>
             <w:tcW w:w="1350" w:type="dxa"/>
-            <w:tcBorders>
-              <w:top w:val="single" w:sz="4" w:space="0" w:color="auto"/>
-              <w:bottom w:val="single" w:sz="4" w:space="0" w:color="auto"/>
-            </w:tcBorders>
-          </w:tcPr>
-          <w:p>
-            <w:pPr>
-              <w:widowControl w:val="0"/>
-              <w:pBdr>
-                <w:top w:val="nil"/>
-                <w:left w:val="nil"/>
-                <w:bottom w:val="nil"/>
-                <w:right w:val="nil"/>
-                <w:between w:val="nil"/>
-              </w:pBdr>
-              <w:spacing w:after="0" w:line="240" w:lineRule="auto"/>
-              <w:jc w:val="center"/>
-            </w:pPr>
-          </w:p>
-        </w:tc>
-        <w:tc>
-          <w:tcPr>
-            <w:tcW w:w="1530" w:type="dxa"/>
             <w:tcBorders>
               <w:top w:val="single" w:sz="4" w:space="0" w:color="auto"/>
               <w:bottom w:val="single" w:sz="4" w:space="0" w:color="auto"/>
@@ -4409,7 +4409,7 @@
       </w:tr>
       <w:tr>
         <w:trPr>
-          <w:trHeight w:val="288"/>
+          <w:trHeight w:hRule="exact" w:val="360"/>
           <w:tblHeader/>
           <w:jc w:val="center"/>
         </w:trPr>
@@ -4441,7 +4441,7 @@
         </w:tc>
         <w:tc>
           <w:tcPr>
-            <w:tcW w:w="4500" w:type="dxa"/>
+            <w:tcW w:w="4680" w:type="dxa"/>
             <w:tcBorders>
               <w:top w:val="single" w:sz="4" w:space="0" w:color="auto"/>
               <w:left w:val="single" w:sz="4" w:space="0" w:color="auto"/>
@@ -4458,7 +4458,7 @@
         </w:tc>
         <w:tc>
           <w:tcPr>
-            <w:tcW w:w="4855" w:type="dxa"/>
+            <w:tcW w:w="5130" w:type="dxa"/>
             <w:tcBorders>
               <w:top w:val="single" w:sz="4" w:space="0" w:color="auto"/>
               <w:bottom w:val="single" w:sz="4" w:space="0" w:color="auto"/>
@@ -4475,7 +4475,7 @@
         </w:tc>
         <w:tc>
           <w:tcPr>
-            <w:tcW w:w="1535" w:type="dxa"/>
+            <w:tcW w:w="1350" w:type="dxa"/>
             <w:tcBorders>
               <w:top w:val="single" w:sz="4" w:space="0" w:color="auto"/>
               <w:left w:val="single" w:sz="4" w:space="0" w:color="auto"/>
@@ -4492,30 +4492,30 @@
         </w:tc>
         <w:tc>
           <w:tcPr>
+            <w:tcW w:w="1260" w:type="dxa"/>
+            <w:tcBorders>
+              <w:top w:val="single" w:sz="4" w:space="0" w:color="auto"/>
+              <w:bottom w:val="single" w:sz="4" w:space="0" w:color="auto"/>
+            </w:tcBorders>
+          </w:tcPr>
+          <w:p>
+            <w:pPr>
+              <w:widowControl w:val="0"/>
+              <w:pBdr>
+                <w:top w:val="nil"/>
+                <w:left w:val="nil"/>
+                <w:bottom w:val="nil"/>
+                <w:right w:val="nil"/>
+                <w:between w:val="nil"/>
+              </w:pBdr>
+              <w:spacing w:after="0" w:line="240" w:lineRule="auto"/>
+              <w:jc w:val="center"/>
+            </w:pPr>
+          </w:p>
+        </w:tc>
+        <w:tc>
+          <w:tcPr>
             <w:tcW w:w="1350" w:type="dxa"/>
-            <w:tcBorders>
-              <w:top w:val="single" w:sz="4" w:space="0" w:color="auto"/>
-              <w:bottom w:val="single" w:sz="4" w:space="0" w:color="auto"/>
-            </w:tcBorders>
-          </w:tcPr>
-          <w:p>
-            <w:pPr>
-              <w:widowControl w:val="0"/>
-              <w:pBdr>
-                <w:top w:val="nil"/>
-                <w:left w:val="nil"/>
-                <w:bottom w:val="nil"/>
-                <w:right w:val="nil"/>
-                <w:between w:val="nil"/>
-              </w:pBdr>
-              <w:spacing w:after="0" w:line="240" w:lineRule="auto"/>
-              <w:jc w:val="center"/>
-            </w:pPr>
-          </w:p>
-        </w:tc>
-        <w:tc>
-          <w:tcPr>
-            <w:tcW w:w="1530" w:type="dxa"/>
             <w:tcBorders>
               <w:top w:val="single" w:sz="4" w:space="0" w:color="auto"/>
               <w:bottom w:val="single" w:sz="4" w:space="0" w:color="auto"/>
@@ -4564,7 +4564,7 @@
       </w:tr>
       <w:tr>
         <w:trPr>
-          <w:trHeight w:val="288"/>
+          <w:trHeight w:hRule="exact" w:val="360"/>
           <w:tblHeader/>
           <w:jc w:val="center"/>
         </w:trPr>
@@ -4596,7 +4596,7 @@
         </w:tc>
         <w:tc>
           <w:tcPr>
-            <w:tcW w:w="4500" w:type="dxa"/>
+            <w:tcW w:w="4680" w:type="dxa"/>
             <w:tcBorders>
               <w:top w:val="single" w:sz="4" w:space="0" w:color="auto"/>
               <w:left w:val="single" w:sz="4" w:space="0" w:color="auto"/>
@@ -4613,7 +4613,7 @@
         </w:tc>
         <w:tc>
           <w:tcPr>
-            <w:tcW w:w="4855" w:type="dxa"/>
+            <w:tcW w:w="5130" w:type="dxa"/>
             <w:tcBorders>
               <w:top w:val="single" w:sz="4" w:space="0" w:color="auto"/>
               <w:bottom w:val="single" w:sz="4" w:space="0" w:color="auto"/>
@@ -4630,7 +4630,7 @@
         </w:tc>
         <w:tc>
           <w:tcPr>
-            <w:tcW w:w="1535" w:type="dxa"/>
+            <w:tcW w:w="1350" w:type="dxa"/>
             <w:tcBorders>
               <w:top w:val="single" w:sz="4" w:space="0" w:color="auto"/>
               <w:left w:val="single" w:sz="4" w:space="0" w:color="auto"/>
@@ -4647,30 +4647,30 @@
         </w:tc>
         <w:tc>
           <w:tcPr>
+            <w:tcW w:w="1260" w:type="dxa"/>
+            <w:tcBorders>
+              <w:top w:val="single" w:sz="4" w:space="0" w:color="auto"/>
+              <w:bottom w:val="single" w:sz="4" w:space="0" w:color="auto"/>
+            </w:tcBorders>
+          </w:tcPr>
+          <w:p>
+            <w:pPr>
+              <w:widowControl w:val="0"/>
+              <w:pBdr>
+                <w:top w:val="nil"/>
+                <w:left w:val="nil"/>
+                <w:bottom w:val="nil"/>
+                <w:right w:val="nil"/>
+                <w:between w:val="nil"/>
+              </w:pBdr>
+              <w:spacing w:after="0" w:line="240" w:lineRule="auto"/>
+              <w:jc w:val="center"/>
+            </w:pPr>
+          </w:p>
+        </w:tc>
+        <w:tc>
+          <w:tcPr>
             <w:tcW w:w="1350" w:type="dxa"/>
-            <w:tcBorders>
-              <w:top w:val="single" w:sz="4" w:space="0" w:color="auto"/>
-              <w:bottom w:val="single" w:sz="4" w:space="0" w:color="auto"/>
-            </w:tcBorders>
-          </w:tcPr>
-          <w:p>
-            <w:pPr>
-              <w:widowControl w:val="0"/>
-              <w:pBdr>
-                <w:top w:val="nil"/>
-                <w:left w:val="nil"/>
-                <w:bottom w:val="nil"/>
-                <w:right w:val="nil"/>
-                <w:between w:val="nil"/>
-              </w:pBdr>
-              <w:spacing w:after="0" w:line="240" w:lineRule="auto"/>
-              <w:jc w:val="center"/>
-            </w:pPr>
-          </w:p>
-        </w:tc>
-        <w:tc>
-          <w:tcPr>
-            <w:tcW w:w="1530" w:type="dxa"/>
             <w:tcBorders>
               <w:top w:val="single" w:sz="4" w:space="0" w:color="auto"/>
               <w:bottom w:val="single" w:sz="4" w:space="0" w:color="auto"/>
@@ -4719,7 +4719,7 @@
       </w:tr>
       <w:tr>
         <w:trPr>
-          <w:trHeight w:val="288"/>
+          <w:trHeight w:hRule="exact" w:val="360"/>
           <w:tblHeader/>
           <w:jc w:val="center"/>
         </w:trPr>
@@ -4751,7 +4751,7 @@
         </w:tc>
         <w:tc>
           <w:tcPr>
-            <w:tcW w:w="4500" w:type="dxa"/>
+            <w:tcW w:w="4680" w:type="dxa"/>
             <w:tcBorders>
               <w:top w:val="single" w:sz="4" w:space="0" w:color="auto"/>
               <w:left w:val="single" w:sz="4" w:space="0" w:color="auto"/>
@@ -4768,7 +4768,7 @@
         </w:tc>
         <w:tc>
           <w:tcPr>
-            <w:tcW w:w="4855" w:type="dxa"/>
+            <w:tcW w:w="5130" w:type="dxa"/>
             <w:tcBorders>
               <w:top w:val="single" w:sz="4" w:space="0" w:color="auto"/>
               <w:bottom w:val="single" w:sz="4" w:space="0" w:color="auto"/>
@@ -4785,7 +4785,7 @@
         </w:tc>
         <w:tc>
           <w:tcPr>
-            <w:tcW w:w="1535" w:type="dxa"/>
+            <w:tcW w:w="1350" w:type="dxa"/>
             <w:tcBorders>
               <w:top w:val="single" w:sz="4" w:space="0" w:color="auto"/>
               <w:left w:val="single" w:sz="4" w:space="0" w:color="auto"/>
@@ -4802,30 +4802,30 @@
         </w:tc>
         <w:tc>
           <w:tcPr>
+            <w:tcW w:w="1260" w:type="dxa"/>
+            <w:tcBorders>
+              <w:top w:val="single" w:sz="4" w:space="0" w:color="auto"/>
+              <w:bottom w:val="single" w:sz="4" w:space="0" w:color="auto"/>
+            </w:tcBorders>
+          </w:tcPr>
+          <w:p>
+            <w:pPr>
+              <w:widowControl w:val="0"/>
+              <w:pBdr>
+                <w:top w:val="nil"/>
+                <w:left w:val="nil"/>
+                <w:bottom w:val="nil"/>
+                <w:right w:val="nil"/>
+                <w:between w:val="nil"/>
+              </w:pBdr>
+              <w:spacing w:after="0" w:line="240" w:lineRule="auto"/>
+              <w:jc w:val="center"/>
+            </w:pPr>
+          </w:p>
+        </w:tc>
+        <w:tc>
+          <w:tcPr>
             <w:tcW w:w="1350" w:type="dxa"/>
-            <w:tcBorders>
-              <w:top w:val="single" w:sz="4" w:space="0" w:color="auto"/>
-              <w:bottom w:val="single" w:sz="4" w:space="0" w:color="auto"/>
-            </w:tcBorders>
-          </w:tcPr>
-          <w:p>
-            <w:pPr>
-              <w:widowControl w:val="0"/>
-              <w:pBdr>
-                <w:top w:val="nil"/>
-                <w:left w:val="nil"/>
-                <w:bottom w:val="nil"/>
-                <w:right w:val="nil"/>
-                <w:between w:val="nil"/>
-              </w:pBdr>
-              <w:spacing w:after="0" w:line="240" w:lineRule="auto"/>
-              <w:jc w:val="center"/>
-            </w:pPr>
-          </w:p>
-        </w:tc>
-        <w:tc>
-          <w:tcPr>
-            <w:tcW w:w="1530" w:type="dxa"/>
             <w:tcBorders>
               <w:top w:val="single" w:sz="4" w:space="0" w:color="auto"/>
               <w:bottom w:val="single" w:sz="4" w:space="0" w:color="auto"/>
@@ -4874,7 +4874,7 @@
       </w:tr>
       <w:tr>
         <w:trPr>
-          <w:trHeight w:val="288"/>
+          <w:trHeight w:hRule="exact" w:val="360"/>
           <w:tblHeader/>
           <w:jc w:val="center"/>
         </w:trPr>
@@ -4906,7 +4906,7 @@
         </w:tc>
         <w:tc>
           <w:tcPr>
-            <w:tcW w:w="4500" w:type="dxa"/>
+            <w:tcW w:w="4680" w:type="dxa"/>
             <w:tcBorders>
               <w:top w:val="single" w:sz="4" w:space="0" w:color="auto"/>
               <w:left w:val="single" w:sz="4" w:space="0" w:color="auto"/>
@@ -4923,7 +4923,7 @@
         </w:tc>
         <w:tc>
           <w:tcPr>
-            <w:tcW w:w="4855" w:type="dxa"/>
+            <w:tcW w:w="5130" w:type="dxa"/>
             <w:tcBorders>
               <w:top w:val="single" w:sz="4" w:space="0" w:color="auto"/>
               <w:bottom w:val="single" w:sz="4" w:space="0" w:color="auto"/>
@@ -4940,7 +4940,7 @@
         </w:tc>
         <w:tc>
           <w:tcPr>
-            <w:tcW w:w="1535" w:type="dxa"/>
+            <w:tcW w:w="1350" w:type="dxa"/>
             <w:tcBorders>
               <w:top w:val="single" w:sz="4" w:space="0" w:color="auto"/>
               <w:left w:val="single" w:sz="4" w:space="0" w:color="auto"/>
@@ -4957,30 +4957,30 @@
         </w:tc>
         <w:tc>
           <w:tcPr>
+            <w:tcW w:w="1260" w:type="dxa"/>
+            <w:tcBorders>
+              <w:top w:val="single" w:sz="4" w:space="0" w:color="auto"/>
+              <w:bottom w:val="single" w:sz="4" w:space="0" w:color="auto"/>
+            </w:tcBorders>
+          </w:tcPr>
+          <w:p>
+            <w:pPr>
+              <w:widowControl w:val="0"/>
+              <w:pBdr>
+                <w:top w:val="nil"/>
+                <w:left w:val="nil"/>
+                <w:bottom w:val="nil"/>
+                <w:right w:val="nil"/>
+                <w:between w:val="nil"/>
+              </w:pBdr>
+              <w:spacing w:after="0" w:line="240" w:lineRule="auto"/>
+              <w:jc w:val="center"/>
+            </w:pPr>
+          </w:p>
+        </w:tc>
+        <w:tc>
+          <w:tcPr>
             <w:tcW w:w="1350" w:type="dxa"/>
-            <w:tcBorders>
-              <w:top w:val="single" w:sz="4" w:space="0" w:color="auto"/>
-              <w:bottom w:val="single" w:sz="4" w:space="0" w:color="auto"/>
-            </w:tcBorders>
-          </w:tcPr>
-          <w:p>
-            <w:pPr>
-              <w:widowControl w:val="0"/>
-              <w:pBdr>
-                <w:top w:val="nil"/>
-                <w:left w:val="nil"/>
-                <w:bottom w:val="nil"/>
-                <w:right w:val="nil"/>
-                <w:between w:val="nil"/>
-              </w:pBdr>
-              <w:spacing w:after="0" w:line="240" w:lineRule="auto"/>
-              <w:jc w:val="center"/>
-            </w:pPr>
-          </w:p>
-        </w:tc>
-        <w:tc>
-          <w:tcPr>
-            <w:tcW w:w="1530" w:type="dxa"/>
             <w:tcBorders>
               <w:top w:val="single" w:sz="4" w:space="0" w:color="auto"/>
               <w:bottom w:val="single" w:sz="4" w:space="0" w:color="auto"/>
@@ -5029,7 +5029,7 @@
       </w:tr>
       <w:tr>
         <w:trPr>
-          <w:trHeight w:val="288"/>
+          <w:trHeight w:hRule="exact" w:val="360"/>
           <w:tblHeader/>
           <w:jc w:val="center"/>
         </w:trPr>
@@ -5061,7 +5061,7 @@
         </w:tc>
         <w:tc>
           <w:tcPr>
-            <w:tcW w:w="4500" w:type="dxa"/>
+            <w:tcW w:w="4680" w:type="dxa"/>
             <w:tcBorders>
               <w:top w:val="single" w:sz="4" w:space="0" w:color="auto"/>
               <w:left w:val="single" w:sz="4" w:space="0" w:color="auto"/>
@@ -5078,7 +5078,7 @@
         </w:tc>
         <w:tc>
           <w:tcPr>
-            <w:tcW w:w="4855" w:type="dxa"/>
+            <w:tcW w:w="5130" w:type="dxa"/>
             <w:tcBorders>
               <w:top w:val="single" w:sz="4" w:space="0" w:color="auto"/>
               <w:bottom w:val="single" w:sz="4" w:space="0" w:color="auto"/>
@@ -5095,7 +5095,7 @@
         </w:tc>
         <w:tc>
           <w:tcPr>
-            <w:tcW w:w="1535" w:type="dxa"/>
+            <w:tcW w:w="1350" w:type="dxa"/>
             <w:tcBorders>
               <w:top w:val="single" w:sz="4" w:space="0" w:color="auto"/>
               <w:left w:val="single" w:sz="4" w:space="0" w:color="auto"/>
@@ -5112,30 +5112,30 @@
         </w:tc>
         <w:tc>
           <w:tcPr>
+            <w:tcW w:w="1260" w:type="dxa"/>
+            <w:tcBorders>
+              <w:top w:val="single" w:sz="4" w:space="0" w:color="auto"/>
+              <w:bottom w:val="single" w:sz="4" w:space="0" w:color="auto"/>
+            </w:tcBorders>
+          </w:tcPr>
+          <w:p>
+            <w:pPr>
+              <w:widowControl w:val="0"/>
+              <w:pBdr>
+                <w:top w:val="nil"/>
+                <w:left w:val="nil"/>
+                <w:bottom w:val="nil"/>
+                <w:right w:val="nil"/>
+                <w:between w:val="nil"/>
+              </w:pBdr>
+              <w:spacing w:after="0" w:line="240" w:lineRule="auto"/>
+              <w:jc w:val="center"/>
+            </w:pPr>
+          </w:p>
+        </w:tc>
+        <w:tc>
+          <w:tcPr>
             <w:tcW w:w="1350" w:type="dxa"/>
-            <w:tcBorders>
-              <w:top w:val="single" w:sz="4" w:space="0" w:color="auto"/>
-              <w:bottom w:val="single" w:sz="4" w:space="0" w:color="auto"/>
-            </w:tcBorders>
-          </w:tcPr>
-          <w:p>
-            <w:pPr>
-              <w:widowControl w:val="0"/>
-              <w:pBdr>
-                <w:top w:val="nil"/>
-                <w:left w:val="nil"/>
-                <w:bottom w:val="nil"/>
-                <w:right w:val="nil"/>
-                <w:between w:val="nil"/>
-              </w:pBdr>
-              <w:spacing w:after="0" w:line="240" w:lineRule="auto"/>
-              <w:jc w:val="center"/>
-            </w:pPr>
-          </w:p>
-        </w:tc>
-        <w:tc>
-          <w:tcPr>
-            <w:tcW w:w="1530" w:type="dxa"/>
             <w:tcBorders>
               <w:top w:val="single" w:sz="4" w:space="0" w:color="auto"/>
               <w:bottom w:val="single" w:sz="4" w:space="0" w:color="auto"/>
@@ -5184,7 +5184,7 @@
       </w:tr>
       <w:tr>
         <w:trPr>
-          <w:trHeight w:val="288"/>
+          <w:trHeight w:hRule="exact" w:val="360"/>
           <w:tblHeader/>
           <w:jc w:val="center"/>
         </w:trPr>
@@ -5216,7 +5216,7 @@
         </w:tc>
         <w:tc>
           <w:tcPr>
-            <w:tcW w:w="4500" w:type="dxa"/>
+            <w:tcW w:w="4680" w:type="dxa"/>
             <w:tcBorders>
               <w:top w:val="single" w:sz="4" w:space="0" w:color="auto"/>
               <w:left w:val="single" w:sz="4" w:space="0" w:color="auto"/>
@@ -5233,7 +5233,7 @@
         </w:tc>
         <w:tc>
           <w:tcPr>
-            <w:tcW w:w="4855" w:type="dxa"/>
+            <w:tcW w:w="5130" w:type="dxa"/>
             <w:tcBorders>
               <w:top w:val="single" w:sz="4" w:space="0" w:color="auto"/>
               <w:bottom w:val="single" w:sz="4" w:space="0" w:color="auto"/>
@@ -5250,7 +5250,7 @@
         </w:tc>
         <w:tc>
           <w:tcPr>
-            <w:tcW w:w="1535" w:type="dxa"/>
+            <w:tcW w:w="1350" w:type="dxa"/>
             <w:tcBorders>
               <w:top w:val="single" w:sz="4" w:space="0" w:color="auto"/>
               <w:left w:val="single" w:sz="4" w:space="0" w:color="auto"/>
@@ -5267,30 +5267,30 @@
         </w:tc>
         <w:tc>
           <w:tcPr>
+            <w:tcW w:w="1260" w:type="dxa"/>
+            <w:tcBorders>
+              <w:top w:val="single" w:sz="4" w:space="0" w:color="auto"/>
+              <w:bottom w:val="single" w:sz="4" w:space="0" w:color="auto"/>
+            </w:tcBorders>
+          </w:tcPr>
+          <w:p>
+            <w:pPr>
+              <w:widowControl w:val="0"/>
+              <w:pBdr>
+                <w:top w:val="nil"/>
+                <w:left w:val="nil"/>
+                <w:bottom w:val="nil"/>
+                <w:right w:val="nil"/>
+                <w:between w:val="nil"/>
+              </w:pBdr>
+              <w:spacing w:after="0" w:line="240" w:lineRule="auto"/>
+              <w:jc w:val="center"/>
+            </w:pPr>
+          </w:p>
+        </w:tc>
+        <w:tc>
+          <w:tcPr>
             <w:tcW w:w="1350" w:type="dxa"/>
-            <w:tcBorders>
-              <w:top w:val="single" w:sz="4" w:space="0" w:color="auto"/>
-              <w:bottom w:val="single" w:sz="4" w:space="0" w:color="auto"/>
-            </w:tcBorders>
-          </w:tcPr>
-          <w:p>
-            <w:pPr>
-              <w:widowControl w:val="0"/>
-              <w:pBdr>
-                <w:top w:val="nil"/>
-                <w:left w:val="nil"/>
-                <w:bottom w:val="nil"/>
-                <w:right w:val="nil"/>
-                <w:between w:val="nil"/>
-              </w:pBdr>
-              <w:spacing w:after="0" w:line="240" w:lineRule="auto"/>
-              <w:jc w:val="center"/>
-            </w:pPr>
-          </w:p>
-        </w:tc>
-        <w:tc>
-          <w:tcPr>
-            <w:tcW w:w="1530" w:type="dxa"/>
             <w:tcBorders>
               <w:top w:val="single" w:sz="4" w:space="0" w:color="auto"/>
               <w:bottom w:val="single" w:sz="4" w:space="0" w:color="auto"/>
@@ -5339,7 +5339,7 @@
       </w:tr>
       <w:tr>
         <w:trPr>
-          <w:trHeight w:val="288"/>
+          <w:trHeight w:hRule="exact" w:val="360"/>
           <w:tblHeader/>
           <w:jc w:val="center"/>
         </w:trPr>
@@ -5371,7 +5371,7 @@
         </w:tc>
         <w:tc>
           <w:tcPr>
-            <w:tcW w:w="4500" w:type="dxa"/>
+            <w:tcW w:w="4680" w:type="dxa"/>
             <w:tcBorders>
               <w:top w:val="single" w:sz="4" w:space="0" w:color="auto"/>
               <w:left w:val="single" w:sz="4" w:space="0" w:color="auto"/>
@@ -5388,7 +5388,7 @@
         </w:tc>
         <w:tc>
           <w:tcPr>
-            <w:tcW w:w="4855" w:type="dxa"/>
+            <w:tcW w:w="5130" w:type="dxa"/>
             <w:tcBorders>
               <w:top w:val="single" w:sz="4" w:space="0" w:color="auto"/>
               <w:bottom w:val="single" w:sz="4" w:space="0" w:color="auto"/>
@@ -5405,7 +5405,7 @@
         </w:tc>
         <w:tc>
           <w:tcPr>
-            <w:tcW w:w="1535" w:type="dxa"/>
+            <w:tcW w:w="1350" w:type="dxa"/>
             <w:tcBorders>
               <w:top w:val="single" w:sz="4" w:space="0" w:color="auto"/>
               <w:left w:val="single" w:sz="4" w:space="0" w:color="auto"/>
@@ -5422,30 +5422,30 @@
         </w:tc>
         <w:tc>
           <w:tcPr>
+            <w:tcW w:w="1260" w:type="dxa"/>
+            <w:tcBorders>
+              <w:top w:val="single" w:sz="4" w:space="0" w:color="auto"/>
+              <w:bottom w:val="single" w:sz="4" w:space="0" w:color="auto"/>
+            </w:tcBorders>
+          </w:tcPr>
+          <w:p>
+            <w:pPr>
+              <w:widowControl w:val="0"/>
+              <w:pBdr>
+                <w:top w:val="nil"/>
+                <w:left w:val="nil"/>
+                <w:bottom w:val="nil"/>
+                <w:right w:val="nil"/>
+                <w:between w:val="nil"/>
+              </w:pBdr>
+              <w:spacing w:after="0" w:line="240" w:lineRule="auto"/>
+              <w:jc w:val="center"/>
+            </w:pPr>
+          </w:p>
+        </w:tc>
+        <w:tc>
+          <w:tcPr>
             <w:tcW w:w="1350" w:type="dxa"/>
-            <w:tcBorders>
-              <w:top w:val="single" w:sz="4" w:space="0" w:color="auto"/>
-              <w:bottom w:val="single" w:sz="4" w:space="0" w:color="auto"/>
-            </w:tcBorders>
-          </w:tcPr>
-          <w:p>
-            <w:pPr>
-              <w:widowControl w:val="0"/>
-              <w:pBdr>
-                <w:top w:val="nil"/>
-                <w:left w:val="nil"/>
-                <w:bottom w:val="nil"/>
-                <w:right w:val="nil"/>
-                <w:between w:val="nil"/>
-              </w:pBdr>
-              <w:spacing w:after="0" w:line="240" w:lineRule="auto"/>
-              <w:jc w:val="center"/>
-            </w:pPr>
-          </w:p>
-        </w:tc>
-        <w:tc>
-          <w:tcPr>
-            <w:tcW w:w="1530" w:type="dxa"/>
             <w:tcBorders>
               <w:top w:val="single" w:sz="4" w:space="0" w:color="auto"/>
               <w:bottom w:val="single" w:sz="4" w:space="0" w:color="auto"/>
@@ -5494,7 +5494,7 @@
       </w:tr>
       <w:tr>
         <w:trPr>
-          <w:trHeight w:val="288"/>
+          <w:trHeight w:hRule="exact" w:val="360"/>
           <w:tblHeader/>
           <w:jc w:val="center"/>
         </w:trPr>
@@ -5526,7 +5526,7 @@
         </w:tc>
         <w:tc>
           <w:tcPr>
-            <w:tcW w:w="4500" w:type="dxa"/>
+            <w:tcW w:w="4680" w:type="dxa"/>
             <w:tcBorders>
               <w:top w:val="single" w:sz="4" w:space="0" w:color="auto"/>
               <w:left w:val="single" w:sz="4" w:space="0" w:color="auto"/>
@@ -5543,7 +5543,7 @@
         </w:tc>
         <w:tc>
           <w:tcPr>
-            <w:tcW w:w="4855" w:type="dxa"/>
+            <w:tcW w:w="5130" w:type="dxa"/>
             <w:tcBorders>
               <w:top w:val="single" w:sz="4" w:space="0" w:color="auto"/>
               <w:bottom w:val="single" w:sz="4" w:space="0" w:color="auto"/>
@@ -5560,7 +5560,7 @@
         </w:tc>
         <w:tc>
           <w:tcPr>
-            <w:tcW w:w="1535" w:type="dxa"/>
+            <w:tcW w:w="1350" w:type="dxa"/>
             <w:tcBorders>
               <w:top w:val="single" w:sz="4" w:space="0" w:color="auto"/>
               <w:left w:val="single" w:sz="4" w:space="0" w:color="auto"/>
@@ -5577,30 +5577,30 @@
         </w:tc>
         <w:tc>
           <w:tcPr>
+            <w:tcW w:w="1260" w:type="dxa"/>
+            <w:tcBorders>
+              <w:top w:val="single" w:sz="4" w:space="0" w:color="auto"/>
+              <w:bottom w:val="single" w:sz="4" w:space="0" w:color="auto"/>
+            </w:tcBorders>
+          </w:tcPr>
+          <w:p>
+            <w:pPr>
+              <w:widowControl w:val="0"/>
+              <w:pBdr>
+                <w:top w:val="nil"/>
+                <w:left w:val="nil"/>
+                <w:bottom w:val="nil"/>
+                <w:right w:val="nil"/>
+                <w:between w:val="nil"/>
+              </w:pBdr>
+              <w:spacing w:after="0" w:line="240" w:lineRule="auto"/>
+              <w:jc w:val="center"/>
+            </w:pPr>
+          </w:p>
+        </w:tc>
+        <w:tc>
+          <w:tcPr>
             <w:tcW w:w="1350" w:type="dxa"/>
-            <w:tcBorders>
-              <w:top w:val="single" w:sz="4" w:space="0" w:color="auto"/>
-              <w:bottom w:val="single" w:sz="4" w:space="0" w:color="auto"/>
-            </w:tcBorders>
-          </w:tcPr>
-          <w:p>
-            <w:pPr>
-              <w:widowControl w:val="0"/>
-              <w:pBdr>
-                <w:top w:val="nil"/>
-                <w:left w:val="nil"/>
-                <w:bottom w:val="nil"/>
-                <w:right w:val="nil"/>
-                <w:between w:val="nil"/>
-              </w:pBdr>
-              <w:spacing w:after="0" w:line="240" w:lineRule="auto"/>
-              <w:jc w:val="center"/>
-            </w:pPr>
-          </w:p>
-        </w:tc>
-        <w:tc>
-          <w:tcPr>
-            <w:tcW w:w="1530" w:type="dxa"/>
             <w:tcBorders>
               <w:top w:val="single" w:sz="4" w:space="0" w:color="auto"/>
               <w:bottom w:val="single" w:sz="4" w:space="0" w:color="auto"/>
@@ -5649,7 +5649,7 @@
       </w:tr>
       <w:tr>
         <w:trPr>
-          <w:trHeight w:val="288"/>
+          <w:trHeight w:hRule="exact" w:val="360"/>
           <w:tblHeader/>
           <w:jc w:val="center"/>
         </w:trPr>
@@ -5681,7 +5681,7 @@
         </w:tc>
         <w:tc>
           <w:tcPr>
-            <w:tcW w:w="4500" w:type="dxa"/>
+            <w:tcW w:w="4680" w:type="dxa"/>
             <w:tcBorders>
               <w:top w:val="single" w:sz="4" w:space="0" w:color="auto"/>
               <w:left w:val="single" w:sz="4" w:space="0" w:color="auto"/>
@@ -5698,7 +5698,7 @@
         </w:tc>
         <w:tc>
           <w:tcPr>
-            <w:tcW w:w="4855" w:type="dxa"/>
+            <w:tcW w:w="5130" w:type="dxa"/>
             <w:tcBorders>
               <w:top w:val="single" w:sz="4" w:space="0" w:color="auto"/>
               <w:bottom w:val="single" w:sz="4" w:space="0" w:color="auto"/>
@@ -5715,7 +5715,7 @@
         </w:tc>
         <w:tc>
           <w:tcPr>
-            <w:tcW w:w="1535" w:type="dxa"/>
+            <w:tcW w:w="1350" w:type="dxa"/>
             <w:tcBorders>
               <w:top w:val="single" w:sz="4" w:space="0" w:color="auto"/>
               <w:left w:val="single" w:sz="4" w:space="0" w:color="auto"/>
@@ -5732,30 +5732,30 @@
         </w:tc>
         <w:tc>
           <w:tcPr>
+            <w:tcW w:w="1260" w:type="dxa"/>
+            <w:tcBorders>
+              <w:top w:val="single" w:sz="4" w:space="0" w:color="auto"/>
+              <w:bottom w:val="single" w:sz="4" w:space="0" w:color="auto"/>
+            </w:tcBorders>
+          </w:tcPr>
+          <w:p>
+            <w:pPr>
+              <w:widowControl w:val="0"/>
+              <w:pBdr>
+                <w:top w:val="nil"/>
+                <w:left w:val="nil"/>
+                <w:bottom w:val="nil"/>
+                <w:right w:val="nil"/>
+                <w:between w:val="nil"/>
+              </w:pBdr>
+              <w:spacing w:after="0" w:line="240" w:lineRule="auto"/>
+              <w:jc w:val="center"/>
+            </w:pPr>
+          </w:p>
+        </w:tc>
+        <w:tc>
+          <w:tcPr>
             <w:tcW w:w="1350" w:type="dxa"/>
-            <w:tcBorders>
-              <w:top w:val="single" w:sz="4" w:space="0" w:color="auto"/>
-              <w:bottom w:val="single" w:sz="4" w:space="0" w:color="auto"/>
-            </w:tcBorders>
-          </w:tcPr>
-          <w:p>
-            <w:pPr>
-              <w:widowControl w:val="0"/>
-              <w:pBdr>
-                <w:top w:val="nil"/>
-                <w:left w:val="nil"/>
-                <w:bottom w:val="nil"/>
-                <w:right w:val="nil"/>
-                <w:between w:val="nil"/>
-              </w:pBdr>
-              <w:spacing w:after="0" w:line="240" w:lineRule="auto"/>
-              <w:jc w:val="center"/>
-            </w:pPr>
-          </w:p>
-        </w:tc>
-        <w:tc>
-          <w:tcPr>
-            <w:tcW w:w="1530" w:type="dxa"/>
             <w:tcBorders>
               <w:top w:val="single" w:sz="4" w:space="0" w:color="auto"/>
               <w:bottom w:val="single" w:sz="4" w:space="0" w:color="auto"/>
@@ -5964,11 +5964,11 @@
       </w:tblPr>
       <w:tblGrid>
         <w:gridCol w:w="1440"/>
-        <w:gridCol w:w="4500"/>
-        <w:gridCol w:w="4855"/>
-        <w:gridCol w:w="1535"/>
+        <w:gridCol w:w="4680"/>
+        <w:gridCol w:w="5130"/>
         <w:gridCol w:w="1350"/>
-        <w:gridCol w:w="1530"/>
+        <w:gridCol w:w="1260"/>
+        <w:gridCol w:w="1350"/>
         <w:gridCol w:w="2160"/>
       </w:tblGrid>
       <w:tr>
@@ -6017,7 +6017,7 @@
         </w:tc>
         <w:tc>
           <w:tcPr>
-            <w:tcW w:w="4500" w:type="dxa"/>
+            <w:tcW w:w="4680" w:type="dxa"/>
             <w:tcBorders>
               <w:top w:val="single" w:sz="12" w:space="0" w:color="auto"/>
               <w:bottom w:val="single" w:sz="4" w:space="0" w:color="auto"/>
@@ -6065,7 +6065,7 @@
         </w:tc>
         <w:tc>
           <w:tcPr>
-            <w:tcW w:w="4855" w:type="dxa"/>
+            <w:tcW w:w="5130" w:type="dxa"/>
             <w:tcBorders>
               <w:top w:val="single" w:sz="12" w:space="0" w:color="auto"/>
               <w:bottom w:val="single" w:sz="4" w:space="0" w:color="auto"/>
@@ -6113,7 +6113,7 @@
         </w:tc>
         <w:tc>
           <w:tcPr>
-            <w:tcW w:w="1535" w:type="dxa"/>
+            <w:tcW w:w="1350" w:type="dxa"/>
             <w:tcBorders>
               <w:top w:val="single" w:sz="12" w:space="0" w:color="auto"/>
               <w:bottom w:val="single" w:sz="4" w:space="0" w:color="auto"/>
@@ -6161,7 +6161,7 @@
         </w:tc>
         <w:tc>
           <w:tcPr>
-            <w:tcW w:w="1350" w:type="dxa"/>
+            <w:tcW w:w="1260" w:type="dxa"/>
             <w:tcBorders>
               <w:top w:val="single" w:sz="12" w:space="0" w:color="auto"/>
               <w:bottom w:val="single" w:sz="4" w:space="0" w:color="auto"/>
@@ -6198,7 +6198,7 @@
         </w:tc>
         <w:tc>
           <w:tcPr>
-            <w:tcW w:w="1530" w:type="dxa"/>
+            <w:tcW w:w="1350" w:type="dxa"/>
             <w:tcBorders>
               <w:top w:val="single" w:sz="12" w:space="0" w:color="auto"/>
               <w:bottom w:val="single" w:sz="4" w:space="0" w:color="auto"/>
@@ -6274,7 +6274,7 @@
       </w:tr>
       <w:tr>
         <w:trPr>
-          <w:trHeight w:val="288"/>
+          <w:trHeight w:hRule="exact" w:val="360"/>
           <w:tblHeader/>
           <w:jc w:val="center"/>
         </w:trPr>
@@ -6306,7 +6306,7 @@
         </w:tc>
         <w:tc>
           <w:tcPr>
-            <w:tcW w:w="4500" w:type="dxa"/>
+            <w:tcW w:w="4680" w:type="dxa"/>
             <w:tcBorders>
               <w:top w:val="single" w:sz="4" w:space="0" w:color="auto"/>
               <w:left w:val="single" w:sz="4" w:space="0" w:color="auto"/>
@@ -6323,7 +6323,7 @@
         </w:tc>
         <w:tc>
           <w:tcPr>
-            <w:tcW w:w="4855" w:type="dxa"/>
+            <w:tcW w:w="5130" w:type="dxa"/>
             <w:tcBorders>
               <w:top w:val="single" w:sz="4" w:space="0" w:color="auto"/>
               <w:bottom w:val="single" w:sz="4" w:space="0" w:color="auto"/>
@@ -6340,7 +6340,7 @@
         </w:tc>
         <w:tc>
           <w:tcPr>
-            <w:tcW w:w="1535" w:type="dxa"/>
+            <w:tcW w:w="1350" w:type="dxa"/>
             <w:tcBorders>
               <w:top w:val="single" w:sz="4" w:space="0" w:color="auto"/>
               <w:left w:val="single" w:sz="4" w:space="0" w:color="auto"/>
@@ -6357,30 +6357,30 @@
         </w:tc>
         <w:tc>
           <w:tcPr>
+            <w:tcW w:w="1260" w:type="dxa"/>
+            <w:tcBorders>
+              <w:top w:val="single" w:sz="4" w:space="0" w:color="auto"/>
+              <w:bottom w:val="single" w:sz="4" w:space="0" w:color="auto"/>
+            </w:tcBorders>
+          </w:tcPr>
+          <w:p>
+            <w:pPr>
+              <w:widowControl w:val="0"/>
+              <w:pBdr>
+                <w:top w:val="nil"/>
+                <w:left w:val="nil"/>
+                <w:bottom w:val="nil"/>
+                <w:right w:val="nil"/>
+                <w:between w:val="nil"/>
+              </w:pBdr>
+              <w:spacing w:after="0" w:line="240" w:lineRule="auto"/>
+              <w:jc w:val="center"/>
+            </w:pPr>
+          </w:p>
+        </w:tc>
+        <w:tc>
+          <w:tcPr>
             <w:tcW w:w="1350" w:type="dxa"/>
-            <w:tcBorders>
-              <w:top w:val="single" w:sz="4" w:space="0" w:color="auto"/>
-              <w:bottom w:val="single" w:sz="4" w:space="0" w:color="auto"/>
-            </w:tcBorders>
-          </w:tcPr>
-          <w:p>
-            <w:pPr>
-              <w:widowControl w:val="0"/>
-              <w:pBdr>
-                <w:top w:val="nil"/>
-                <w:left w:val="nil"/>
-                <w:bottom w:val="nil"/>
-                <w:right w:val="nil"/>
-                <w:between w:val="nil"/>
-              </w:pBdr>
-              <w:spacing w:after="0" w:line="240" w:lineRule="auto"/>
-              <w:jc w:val="center"/>
-            </w:pPr>
-          </w:p>
-        </w:tc>
-        <w:tc>
-          <w:tcPr>
-            <w:tcW w:w="1530" w:type="dxa"/>
             <w:tcBorders>
               <w:top w:val="single" w:sz="4" w:space="0" w:color="auto"/>
               <w:bottom w:val="single" w:sz="4" w:space="0" w:color="auto"/>
@@ -6429,7 +6429,7 @@
       </w:tr>
       <w:tr>
         <w:trPr>
-          <w:trHeight w:val="288"/>
+          <w:trHeight w:hRule="exact" w:val="360"/>
           <w:tblHeader/>
           <w:jc w:val="center"/>
         </w:trPr>
@@ -6461,7 +6461,7 @@
         </w:tc>
         <w:tc>
           <w:tcPr>
-            <w:tcW w:w="4500" w:type="dxa"/>
+            <w:tcW w:w="4680" w:type="dxa"/>
             <w:tcBorders>
               <w:top w:val="single" w:sz="4" w:space="0" w:color="auto"/>
               <w:left w:val="single" w:sz="4" w:space="0" w:color="auto"/>
@@ -6478,7 +6478,7 @@
         </w:tc>
         <w:tc>
           <w:tcPr>
-            <w:tcW w:w="4855" w:type="dxa"/>
+            <w:tcW w:w="5130" w:type="dxa"/>
             <w:tcBorders>
               <w:top w:val="single" w:sz="4" w:space="0" w:color="auto"/>
               <w:bottom w:val="single" w:sz="4" w:space="0" w:color="auto"/>
@@ -6495,7 +6495,7 @@
         </w:tc>
         <w:tc>
           <w:tcPr>
-            <w:tcW w:w="1535" w:type="dxa"/>
+            <w:tcW w:w="1350" w:type="dxa"/>
             <w:tcBorders>
               <w:top w:val="single" w:sz="4" w:space="0" w:color="auto"/>
               <w:left w:val="single" w:sz="4" w:space="0" w:color="auto"/>
@@ -6512,30 +6512,30 @@
         </w:tc>
         <w:tc>
           <w:tcPr>
+            <w:tcW w:w="1260" w:type="dxa"/>
+            <w:tcBorders>
+              <w:top w:val="single" w:sz="4" w:space="0" w:color="auto"/>
+              <w:bottom w:val="single" w:sz="4" w:space="0" w:color="auto"/>
+            </w:tcBorders>
+          </w:tcPr>
+          <w:p>
+            <w:pPr>
+              <w:widowControl w:val="0"/>
+              <w:pBdr>
+                <w:top w:val="nil"/>
+                <w:left w:val="nil"/>
+                <w:bottom w:val="nil"/>
+                <w:right w:val="nil"/>
+                <w:between w:val="nil"/>
+              </w:pBdr>
+              <w:spacing w:after="0" w:line="240" w:lineRule="auto"/>
+              <w:jc w:val="center"/>
+            </w:pPr>
+          </w:p>
+        </w:tc>
+        <w:tc>
+          <w:tcPr>
             <w:tcW w:w="1350" w:type="dxa"/>
-            <w:tcBorders>
-              <w:top w:val="single" w:sz="4" w:space="0" w:color="auto"/>
-              <w:bottom w:val="single" w:sz="4" w:space="0" w:color="auto"/>
-            </w:tcBorders>
-          </w:tcPr>
-          <w:p>
-            <w:pPr>
-              <w:widowControl w:val="0"/>
-              <w:pBdr>
-                <w:top w:val="nil"/>
-                <w:left w:val="nil"/>
-                <w:bottom w:val="nil"/>
-                <w:right w:val="nil"/>
-                <w:between w:val="nil"/>
-              </w:pBdr>
-              <w:spacing w:after="0" w:line="240" w:lineRule="auto"/>
-              <w:jc w:val="center"/>
-            </w:pPr>
-          </w:p>
-        </w:tc>
-        <w:tc>
-          <w:tcPr>
-            <w:tcW w:w="1530" w:type="dxa"/>
             <w:tcBorders>
               <w:top w:val="single" w:sz="4" w:space="0" w:color="auto"/>
               <w:bottom w:val="single" w:sz="4" w:space="0" w:color="auto"/>
@@ -6584,7 +6584,7 @@
       </w:tr>
       <w:tr>
         <w:trPr>
-          <w:trHeight w:val="288"/>
+          <w:trHeight w:hRule="exact" w:val="360"/>
           <w:tblHeader/>
           <w:jc w:val="center"/>
         </w:trPr>
@@ -6616,7 +6616,7 @@
         </w:tc>
         <w:tc>
           <w:tcPr>
-            <w:tcW w:w="4500" w:type="dxa"/>
+            <w:tcW w:w="4680" w:type="dxa"/>
             <w:tcBorders>
               <w:top w:val="single" w:sz="4" w:space="0" w:color="auto"/>
               <w:left w:val="single" w:sz="4" w:space="0" w:color="auto"/>
@@ -6633,7 +6633,7 @@
         </w:tc>
         <w:tc>
           <w:tcPr>
-            <w:tcW w:w="4855" w:type="dxa"/>
+            <w:tcW w:w="5130" w:type="dxa"/>
             <w:tcBorders>
               <w:top w:val="single" w:sz="4" w:space="0" w:color="auto"/>
               <w:bottom w:val="single" w:sz="4" w:space="0" w:color="auto"/>
@@ -6650,7 +6650,7 @@
         </w:tc>
         <w:tc>
           <w:tcPr>
-            <w:tcW w:w="1535" w:type="dxa"/>
+            <w:tcW w:w="1350" w:type="dxa"/>
             <w:tcBorders>
               <w:top w:val="single" w:sz="4" w:space="0" w:color="auto"/>
               <w:left w:val="single" w:sz="4" w:space="0" w:color="auto"/>
@@ -6667,30 +6667,30 @@
         </w:tc>
         <w:tc>
           <w:tcPr>
+            <w:tcW w:w="1260" w:type="dxa"/>
+            <w:tcBorders>
+              <w:top w:val="single" w:sz="4" w:space="0" w:color="auto"/>
+              <w:bottom w:val="single" w:sz="4" w:space="0" w:color="auto"/>
+            </w:tcBorders>
+          </w:tcPr>
+          <w:p>
+            <w:pPr>
+              <w:widowControl w:val="0"/>
+              <w:pBdr>
+                <w:top w:val="nil"/>
+                <w:left w:val="nil"/>
+                <w:bottom w:val="nil"/>
+                <w:right w:val="nil"/>
+                <w:between w:val="nil"/>
+              </w:pBdr>
+              <w:spacing w:after="0" w:line="240" w:lineRule="auto"/>
+              <w:jc w:val="center"/>
+            </w:pPr>
+          </w:p>
+        </w:tc>
+        <w:tc>
+          <w:tcPr>
             <w:tcW w:w="1350" w:type="dxa"/>
-            <w:tcBorders>
-              <w:top w:val="single" w:sz="4" w:space="0" w:color="auto"/>
-              <w:bottom w:val="single" w:sz="4" w:space="0" w:color="auto"/>
-            </w:tcBorders>
-          </w:tcPr>
-          <w:p>
-            <w:pPr>
-              <w:widowControl w:val="0"/>
-              <w:pBdr>
-                <w:top w:val="nil"/>
-                <w:left w:val="nil"/>
-                <w:bottom w:val="nil"/>
-                <w:right w:val="nil"/>
-                <w:between w:val="nil"/>
-              </w:pBdr>
-              <w:spacing w:after="0" w:line="240" w:lineRule="auto"/>
-              <w:jc w:val="center"/>
-            </w:pPr>
-          </w:p>
-        </w:tc>
-        <w:tc>
-          <w:tcPr>
-            <w:tcW w:w="1530" w:type="dxa"/>
             <w:tcBorders>
               <w:top w:val="single" w:sz="4" w:space="0" w:color="auto"/>
               <w:bottom w:val="single" w:sz="4" w:space="0" w:color="auto"/>
@@ -6739,7 +6739,7 @@
       </w:tr>
       <w:tr>
         <w:trPr>
-          <w:trHeight w:val="288"/>
+          <w:trHeight w:hRule="exact" w:val="360"/>
           <w:tblHeader/>
           <w:jc w:val="center"/>
         </w:trPr>
@@ -6771,7 +6771,7 @@
         </w:tc>
         <w:tc>
           <w:tcPr>
-            <w:tcW w:w="4500" w:type="dxa"/>
+            <w:tcW w:w="4680" w:type="dxa"/>
             <w:tcBorders>
               <w:top w:val="single" w:sz="4" w:space="0" w:color="auto"/>
               <w:left w:val="single" w:sz="4" w:space="0" w:color="auto"/>
@@ -6788,7 +6788,7 @@
         </w:tc>
         <w:tc>
           <w:tcPr>
-            <w:tcW w:w="4855" w:type="dxa"/>
+            <w:tcW w:w="5130" w:type="dxa"/>
             <w:tcBorders>
               <w:top w:val="single" w:sz="4" w:space="0" w:color="auto"/>
               <w:bottom w:val="single" w:sz="4" w:space="0" w:color="auto"/>
@@ -6805,7 +6805,7 @@
         </w:tc>
         <w:tc>
           <w:tcPr>
-            <w:tcW w:w="1535" w:type="dxa"/>
+            <w:tcW w:w="1350" w:type="dxa"/>
             <w:tcBorders>
               <w:top w:val="single" w:sz="4" w:space="0" w:color="auto"/>
               <w:left w:val="single" w:sz="4" w:space="0" w:color="auto"/>
@@ -6822,30 +6822,30 @@
         </w:tc>
         <w:tc>
           <w:tcPr>
+            <w:tcW w:w="1260" w:type="dxa"/>
+            <w:tcBorders>
+              <w:top w:val="single" w:sz="4" w:space="0" w:color="auto"/>
+              <w:bottom w:val="single" w:sz="4" w:space="0" w:color="auto"/>
+            </w:tcBorders>
+          </w:tcPr>
+          <w:p>
+            <w:pPr>
+              <w:widowControl w:val="0"/>
+              <w:pBdr>
+                <w:top w:val="nil"/>
+                <w:left w:val="nil"/>
+                <w:bottom w:val="nil"/>
+                <w:right w:val="nil"/>
+                <w:between w:val="nil"/>
+              </w:pBdr>
+              <w:spacing w:after="0" w:line="240" w:lineRule="auto"/>
+              <w:jc w:val="center"/>
+            </w:pPr>
+          </w:p>
+        </w:tc>
+        <w:tc>
+          <w:tcPr>
             <w:tcW w:w="1350" w:type="dxa"/>
-            <w:tcBorders>
-              <w:top w:val="single" w:sz="4" w:space="0" w:color="auto"/>
-              <w:bottom w:val="single" w:sz="4" w:space="0" w:color="auto"/>
-            </w:tcBorders>
-          </w:tcPr>
-          <w:p>
-            <w:pPr>
-              <w:widowControl w:val="0"/>
-              <w:pBdr>
-                <w:top w:val="nil"/>
-                <w:left w:val="nil"/>
-                <w:bottom w:val="nil"/>
-                <w:right w:val="nil"/>
-                <w:between w:val="nil"/>
-              </w:pBdr>
-              <w:spacing w:after="0" w:line="240" w:lineRule="auto"/>
-              <w:jc w:val="center"/>
-            </w:pPr>
-          </w:p>
-        </w:tc>
-        <w:tc>
-          <w:tcPr>
-            <w:tcW w:w="1530" w:type="dxa"/>
             <w:tcBorders>
               <w:top w:val="single" w:sz="4" w:space="0" w:color="auto"/>
               <w:bottom w:val="single" w:sz="4" w:space="0" w:color="auto"/>
@@ -6894,7 +6894,7 @@
       </w:tr>
       <w:tr>
         <w:trPr>
-          <w:trHeight w:val="288"/>
+          <w:trHeight w:hRule="exact" w:val="360"/>
           <w:tblHeader/>
           <w:jc w:val="center"/>
         </w:trPr>
@@ -6926,7 +6926,7 @@
         </w:tc>
         <w:tc>
           <w:tcPr>
-            <w:tcW w:w="4500" w:type="dxa"/>
+            <w:tcW w:w="4680" w:type="dxa"/>
             <w:tcBorders>
               <w:top w:val="single" w:sz="4" w:space="0" w:color="auto"/>
               <w:left w:val="single" w:sz="4" w:space="0" w:color="auto"/>
@@ -6943,7 +6943,7 @@
         </w:tc>
         <w:tc>
           <w:tcPr>
-            <w:tcW w:w="4855" w:type="dxa"/>
+            <w:tcW w:w="5130" w:type="dxa"/>
             <w:tcBorders>
               <w:top w:val="single" w:sz="4" w:space="0" w:color="auto"/>
               <w:bottom w:val="single" w:sz="4" w:space="0" w:color="auto"/>
@@ -6960,7 +6960,7 @@
         </w:tc>
         <w:tc>
           <w:tcPr>
-            <w:tcW w:w="1535" w:type="dxa"/>
+            <w:tcW w:w="1350" w:type="dxa"/>
             <w:tcBorders>
               <w:top w:val="single" w:sz="4" w:space="0" w:color="auto"/>
               <w:left w:val="single" w:sz="4" w:space="0" w:color="auto"/>
@@ -6977,30 +6977,30 @@
         </w:tc>
         <w:tc>
           <w:tcPr>
+            <w:tcW w:w="1260" w:type="dxa"/>
+            <w:tcBorders>
+              <w:top w:val="single" w:sz="4" w:space="0" w:color="auto"/>
+              <w:bottom w:val="single" w:sz="4" w:space="0" w:color="auto"/>
+            </w:tcBorders>
+          </w:tcPr>
+          <w:p>
+            <w:pPr>
+              <w:widowControl w:val="0"/>
+              <w:pBdr>
+                <w:top w:val="nil"/>
+                <w:left w:val="nil"/>
+                <w:bottom w:val="nil"/>
+                <w:right w:val="nil"/>
+                <w:between w:val="nil"/>
+              </w:pBdr>
+              <w:spacing w:after="0" w:line="240" w:lineRule="auto"/>
+              <w:jc w:val="center"/>
+            </w:pPr>
+          </w:p>
+        </w:tc>
+        <w:tc>
+          <w:tcPr>
             <w:tcW w:w="1350" w:type="dxa"/>
-            <w:tcBorders>
-              <w:top w:val="single" w:sz="4" w:space="0" w:color="auto"/>
-              <w:bottom w:val="single" w:sz="4" w:space="0" w:color="auto"/>
-            </w:tcBorders>
-          </w:tcPr>
-          <w:p>
-            <w:pPr>
-              <w:widowControl w:val="0"/>
-              <w:pBdr>
-                <w:top w:val="nil"/>
-                <w:left w:val="nil"/>
-                <w:bottom w:val="nil"/>
-                <w:right w:val="nil"/>
-                <w:between w:val="nil"/>
-              </w:pBdr>
-              <w:spacing w:after="0" w:line="240" w:lineRule="auto"/>
-              <w:jc w:val="center"/>
-            </w:pPr>
-          </w:p>
-        </w:tc>
-        <w:tc>
-          <w:tcPr>
-            <w:tcW w:w="1530" w:type="dxa"/>
             <w:tcBorders>
               <w:top w:val="single" w:sz="4" w:space="0" w:color="auto"/>
               <w:bottom w:val="single" w:sz="4" w:space="0" w:color="auto"/>
@@ -7049,7 +7049,7 @@
       </w:tr>
       <w:tr>
         <w:trPr>
-          <w:trHeight w:val="288"/>
+          <w:trHeight w:hRule="exact" w:val="360"/>
           <w:tblHeader/>
           <w:jc w:val="center"/>
         </w:trPr>
@@ -7081,7 +7081,7 @@
         </w:tc>
         <w:tc>
           <w:tcPr>
-            <w:tcW w:w="4500" w:type="dxa"/>
+            <w:tcW w:w="4680" w:type="dxa"/>
             <w:tcBorders>
               <w:top w:val="single" w:sz="4" w:space="0" w:color="auto"/>
               <w:left w:val="single" w:sz="4" w:space="0" w:color="auto"/>
@@ -7098,7 +7098,7 @@
         </w:tc>
         <w:tc>
           <w:tcPr>
-            <w:tcW w:w="4855" w:type="dxa"/>
+            <w:tcW w:w="5130" w:type="dxa"/>
             <w:tcBorders>
               <w:top w:val="single" w:sz="4" w:space="0" w:color="auto"/>
               <w:bottom w:val="single" w:sz="4" w:space="0" w:color="auto"/>
@@ -7115,7 +7115,7 @@
         </w:tc>
         <w:tc>
           <w:tcPr>
-            <w:tcW w:w="1535" w:type="dxa"/>
+            <w:tcW w:w="1350" w:type="dxa"/>
             <w:tcBorders>
               <w:top w:val="single" w:sz="4" w:space="0" w:color="auto"/>
               <w:left w:val="single" w:sz="4" w:space="0" w:color="auto"/>
@@ -7132,30 +7132,30 @@
         </w:tc>
         <w:tc>
           <w:tcPr>
+            <w:tcW w:w="1260" w:type="dxa"/>
+            <w:tcBorders>
+              <w:top w:val="single" w:sz="4" w:space="0" w:color="auto"/>
+              <w:bottom w:val="single" w:sz="4" w:space="0" w:color="auto"/>
+            </w:tcBorders>
+          </w:tcPr>
+          <w:p>
+            <w:pPr>
+              <w:widowControl w:val="0"/>
+              <w:pBdr>
+                <w:top w:val="nil"/>
+                <w:left w:val="nil"/>
+                <w:bottom w:val="nil"/>
+                <w:right w:val="nil"/>
+                <w:between w:val="nil"/>
+              </w:pBdr>
+              <w:spacing w:after="0" w:line="240" w:lineRule="auto"/>
+              <w:jc w:val="center"/>
+            </w:pPr>
+          </w:p>
+        </w:tc>
+        <w:tc>
+          <w:tcPr>
             <w:tcW w:w="1350" w:type="dxa"/>
-            <w:tcBorders>
-              <w:top w:val="single" w:sz="4" w:space="0" w:color="auto"/>
-              <w:bottom w:val="single" w:sz="4" w:space="0" w:color="auto"/>
-            </w:tcBorders>
-          </w:tcPr>
-          <w:p>
-            <w:pPr>
-              <w:widowControl w:val="0"/>
-              <w:pBdr>
-                <w:top w:val="nil"/>
-                <w:left w:val="nil"/>
-                <w:bottom w:val="nil"/>
-                <w:right w:val="nil"/>
-                <w:between w:val="nil"/>
-              </w:pBdr>
-              <w:spacing w:after="0" w:line="240" w:lineRule="auto"/>
-              <w:jc w:val="center"/>
-            </w:pPr>
-          </w:p>
-        </w:tc>
-        <w:tc>
-          <w:tcPr>
-            <w:tcW w:w="1530" w:type="dxa"/>
             <w:tcBorders>
               <w:top w:val="single" w:sz="4" w:space="0" w:color="auto"/>
               <w:bottom w:val="single" w:sz="4" w:space="0" w:color="auto"/>
@@ -7204,7 +7204,7 @@
       </w:tr>
       <w:tr>
         <w:trPr>
-          <w:trHeight w:val="288"/>
+          <w:trHeight w:hRule="exact" w:val="360"/>
           <w:tblHeader/>
           <w:jc w:val="center"/>
         </w:trPr>
@@ -7236,7 +7236,7 @@
         </w:tc>
         <w:tc>
           <w:tcPr>
-            <w:tcW w:w="4500" w:type="dxa"/>
+            <w:tcW w:w="4680" w:type="dxa"/>
             <w:tcBorders>
               <w:top w:val="single" w:sz="4" w:space="0" w:color="auto"/>
               <w:left w:val="single" w:sz="4" w:space="0" w:color="auto"/>
@@ -7253,7 +7253,7 @@
         </w:tc>
         <w:tc>
           <w:tcPr>
-            <w:tcW w:w="4855" w:type="dxa"/>
+            <w:tcW w:w="5130" w:type="dxa"/>
             <w:tcBorders>
               <w:top w:val="single" w:sz="4" w:space="0" w:color="auto"/>
               <w:bottom w:val="single" w:sz="4" w:space="0" w:color="auto"/>
@@ -7270,7 +7270,7 @@
         </w:tc>
         <w:tc>
           <w:tcPr>
-            <w:tcW w:w="1535" w:type="dxa"/>
+            <w:tcW w:w="1350" w:type="dxa"/>
             <w:tcBorders>
               <w:top w:val="single" w:sz="4" w:space="0" w:color="auto"/>
               <w:left w:val="single" w:sz="4" w:space="0" w:color="auto"/>
@@ -7287,30 +7287,30 @@
         </w:tc>
         <w:tc>
           <w:tcPr>
+            <w:tcW w:w="1260" w:type="dxa"/>
+            <w:tcBorders>
+              <w:top w:val="single" w:sz="4" w:space="0" w:color="auto"/>
+              <w:bottom w:val="single" w:sz="4" w:space="0" w:color="auto"/>
+            </w:tcBorders>
+          </w:tcPr>
+          <w:p>
+            <w:pPr>
+              <w:widowControl w:val="0"/>
+              <w:pBdr>
+                <w:top w:val="nil"/>
+                <w:left w:val="nil"/>
+                <w:bottom w:val="nil"/>
+                <w:right w:val="nil"/>
+                <w:between w:val="nil"/>
+              </w:pBdr>
+              <w:spacing w:after="0" w:line="240" w:lineRule="auto"/>
+              <w:jc w:val="center"/>
+            </w:pPr>
+          </w:p>
+        </w:tc>
+        <w:tc>
+          <w:tcPr>
             <w:tcW w:w="1350" w:type="dxa"/>
-            <w:tcBorders>
-              <w:top w:val="single" w:sz="4" w:space="0" w:color="auto"/>
-              <w:bottom w:val="single" w:sz="4" w:space="0" w:color="auto"/>
-            </w:tcBorders>
-          </w:tcPr>
-          <w:p>
-            <w:pPr>
-              <w:widowControl w:val="0"/>
-              <w:pBdr>
-                <w:top w:val="nil"/>
-                <w:left w:val="nil"/>
-                <w:bottom w:val="nil"/>
-                <w:right w:val="nil"/>
-                <w:between w:val="nil"/>
-              </w:pBdr>
-              <w:spacing w:after="0" w:line="240" w:lineRule="auto"/>
-              <w:jc w:val="center"/>
-            </w:pPr>
-          </w:p>
-        </w:tc>
-        <w:tc>
-          <w:tcPr>
-            <w:tcW w:w="1530" w:type="dxa"/>
             <w:tcBorders>
               <w:top w:val="single" w:sz="4" w:space="0" w:color="auto"/>
               <w:bottom w:val="single" w:sz="4" w:space="0" w:color="auto"/>
@@ -7359,7 +7359,7 @@
       </w:tr>
       <w:tr>
         <w:trPr>
-          <w:trHeight w:val="288"/>
+          <w:trHeight w:hRule="exact" w:val="360"/>
           <w:tblHeader/>
           <w:jc w:val="center"/>
         </w:trPr>
@@ -7391,7 +7391,7 @@
         </w:tc>
         <w:tc>
           <w:tcPr>
-            <w:tcW w:w="4500" w:type="dxa"/>
+            <w:tcW w:w="4680" w:type="dxa"/>
             <w:tcBorders>
               <w:top w:val="single" w:sz="4" w:space="0" w:color="auto"/>
               <w:left w:val="single" w:sz="4" w:space="0" w:color="auto"/>
@@ -7408,7 +7408,7 @@
         </w:tc>
         <w:tc>
           <w:tcPr>
-            <w:tcW w:w="4855" w:type="dxa"/>
+            <w:tcW w:w="5130" w:type="dxa"/>
             <w:tcBorders>
               <w:top w:val="single" w:sz="4" w:space="0" w:color="auto"/>
               <w:bottom w:val="single" w:sz="4" w:space="0" w:color="auto"/>
@@ -7425,7 +7425,7 @@
         </w:tc>
         <w:tc>
           <w:tcPr>
-            <w:tcW w:w="1535" w:type="dxa"/>
+            <w:tcW w:w="1350" w:type="dxa"/>
             <w:tcBorders>
               <w:top w:val="single" w:sz="4" w:space="0" w:color="auto"/>
               <w:left w:val="single" w:sz="4" w:space="0" w:color="auto"/>
@@ -7442,30 +7442,30 @@
         </w:tc>
         <w:tc>
           <w:tcPr>
+            <w:tcW w:w="1260" w:type="dxa"/>
+            <w:tcBorders>
+              <w:top w:val="single" w:sz="4" w:space="0" w:color="auto"/>
+              <w:bottom w:val="single" w:sz="4" w:space="0" w:color="auto"/>
+            </w:tcBorders>
+          </w:tcPr>
+          <w:p>
+            <w:pPr>
+              <w:widowControl w:val="0"/>
+              <w:pBdr>
+                <w:top w:val="nil"/>
+                <w:left w:val="nil"/>
+                <w:bottom w:val="nil"/>
+                <w:right w:val="nil"/>
+                <w:between w:val="nil"/>
+              </w:pBdr>
+              <w:spacing w:after="0" w:line="240" w:lineRule="auto"/>
+              <w:jc w:val="center"/>
+            </w:pPr>
+          </w:p>
+        </w:tc>
+        <w:tc>
+          <w:tcPr>
             <w:tcW w:w="1350" w:type="dxa"/>
-            <w:tcBorders>
-              <w:top w:val="single" w:sz="4" w:space="0" w:color="auto"/>
-              <w:bottom w:val="single" w:sz="4" w:space="0" w:color="auto"/>
-            </w:tcBorders>
-          </w:tcPr>
-          <w:p>
-            <w:pPr>
-              <w:widowControl w:val="0"/>
-              <w:pBdr>
-                <w:top w:val="nil"/>
-                <w:left w:val="nil"/>
-                <w:bottom w:val="nil"/>
-                <w:right w:val="nil"/>
-                <w:between w:val="nil"/>
-              </w:pBdr>
-              <w:spacing w:after="0" w:line="240" w:lineRule="auto"/>
-              <w:jc w:val="center"/>
-            </w:pPr>
-          </w:p>
-        </w:tc>
-        <w:tc>
-          <w:tcPr>
-            <w:tcW w:w="1530" w:type="dxa"/>
             <w:tcBorders>
               <w:top w:val="single" w:sz="4" w:space="0" w:color="auto"/>
               <w:bottom w:val="single" w:sz="4" w:space="0" w:color="auto"/>
@@ -7514,7 +7514,7 @@
       </w:tr>
       <w:tr>
         <w:trPr>
-          <w:trHeight w:val="288"/>
+          <w:trHeight w:hRule="exact" w:val="360"/>
           <w:tblHeader/>
           <w:jc w:val="center"/>
         </w:trPr>
@@ -7546,7 +7546,7 @@
         </w:tc>
         <w:tc>
           <w:tcPr>
-            <w:tcW w:w="4500" w:type="dxa"/>
+            <w:tcW w:w="4680" w:type="dxa"/>
             <w:tcBorders>
               <w:top w:val="single" w:sz="4" w:space="0" w:color="auto"/>
               <w:left w:val="single" w:sz="4" w:space="0" w:color="auto"/>
@@ -7563,7 +7563,7 @@
         </w:tc>
         <w:tc>
           <w:tcPr>
-            <w:tcW w:w="4855" w:type="dxa"/>
+            <w:tcW w:w="5130" w:type="dxa"/>
             <w:tcBorders>
               <w:top w:val="single" w:sz="4" w:space="0" w:color="auto"/>
               <w:bottom w:val="single" w:sz="4" w:space="0" w:color="auto"/>
@@ -7580,7 +7580,7 @@
         </w:tc>
         <w:tc>
           <w:tcPr>
-            <w:tcW w:w="1535" w:type="dxa"/>
+            <w:tcW w:w="1350" w:type="dxa"/>
             <w:tcBorders>
               <w:top w:val="single" w:sz="4" w:space="0" w:color="auto"/>
               <w:left w:val="single" w:sz="4" w:space="0" w:color="auto"/>
@@ -7597,30 +7597,30 @@
         </w:tc>
         <w:tc>
           <w:tcPr>
+            <w:tcW w:w="1260" w:type="dxa"/>
+            <w:tcBorders>
+              <w:top w:val="single" w:sz="4" w:space="0" w:color="auto"/>
+              <w:bottom w:val="single" w:sz="4" w:space="0" w:color="auto"/>
+            </w:tcBorders>
+          </w:tcPr>
+          <w:p>
+            <w:pPr>
+              <w:widowControl w:val="0"/>
+              <w:pBdr>
+                <w:top w:val="nil"/>
+                <w:left w:val="nil"/>
+                <w:bottom w:val="nil"/>
+                <w:right w:val="nil"/>
+                <w:between w:val="nil"/>
+              </w:pBdr>
+              <w:spacing w:after="0" w:line="240" w:lineRule="auto"/>
+              <w:jc w:val="center"/>
+            </w:pPr>
+          </w:p>
+        </w:tc>
+        <w:tc>
+          <w:tcPr>
             <w:tcW w:w="1350" w:type="dxa"/>
-            <w:tcBorders>
-              <w:top w:val="single" w:sz="4" w:space="0" w:color="auto"/>
-              <w:bottom w:val="single" w:sz="4" w:space="0" w:color="auto"/>
-            </w:tcBorders>
-          </w:tcPr>
-          <w:p>
-            <w:pPr>
-              <w:widowControl w:val="0"/>
-              <w:pBdr>
-                <w:top w:val="nil"/>
-                <w:left w:val="nil"/>
-                <w:bottom w:val="nil"/>
-                <w:right w:val="nil"/>
-                <w:between w:val="nil"/>
-              </w:pBdr>
-              <w:spacing w:after="0" w:line="240" w:lineRule="auto"/>
-              <w:jc w:val="center"/>
-            </w:pPr>
-          </w:p>
-        </w:tc>
-        <w:tc>
-          <w:tcPr>
-            <w:tcW w:w="1530" w:type="dxa"/>
             <w:tcBorders>
               <w:top w:val="single" w:sz="4" w:space="0" w:color="auto"/>
               <w:bottom w:val="single" w:sz="4" w:space="0" w:color="auto"/>
@@ -7669,7 +7669,7 @@
       </w:tr>
       <w:tr>
         <w:trPr>
-          <w:trHeight w:val="288"/>
+          <w:trHeight w:hRule="exact" w:val="360"/>
           <w:tblHeader/>
           <w:jc w:val="center"/>
         </w:trPr>
@@ -7701,7 +7701,7 @@
         </w:tc>
         <w:tc>
           <w:tcPr>
-            <w:tcW w:w="4500" w:type="dxa"/>
+            <w:tcW w:w="4680" w:type="dxa"/>
             <w:tcBorders>
               <w:top w:val="single" w:sz="4" w:space="0" w:color="auto"/>
               <w:left w:val="single" w:sz="4" w:space="0" w:color="auto"/>
@@ -7718,7 +7718,7 @@
         </w:tc>
         <w:tc>
           <w:tcPr>
-            <w:tcW w:w="4855" w:type="dxa"/>
+            <w:tcW w:w="5130" w:type="dxa"/>
             <w:tcBorders>
               <w:top w:val="single" w:sz="4" w:space="0" w:color="auto"/>
               <w:bottom w:val="single" w:sz="4" w:space="0" w:color="auto"/>
@@ -7735,7 +7735,7 @@
         </w:tc>
         <w:tc>
           <w:tcPr>
-            <w:tcW w:w="1535" w:type="dxa"/>
+            <w:tcW w:w="1350" w:type="dxa"/>
             <w:tcBorders>
               <w:top w:val="single" w:sz="4" w:space="0" w:color="auto"/>
               <w:left w:val="single" w:sz="4" w:space="0" w:color="auto"/>
@@ -7752,30 +7752,30 @@
         </w:tc>
         <w:tc>
           <w:tcPr>
+            <w:tcW w:w="1260" w:type="dxa"/>
+            <w:tcBorders>
+              <w:top w:val="single" w:sz="4" w:space="0" w:color="auto"/>
+              <w:bottom w:val="single" w:sz="4" w:space="0" w:color="auto"/>
+            </w:tcBorders>
+          </w:tcPr>
+          <w:p>
+            <w:pPr>
+              <w:widowControl w:val="0"/>
+              <w:pBdr>
+                <w:top w:val="nil"/>
+                <w:left w:val="nil"/>
+                <w:bottom w:val="nil"/>
+                <w:right w:val="nil"/>
+                <w:between w:val="nil"/>
+              </w:pBdr>
+              <w:spacing w:after="0" w:line="240" w:lineRule="auto"/>
+              <w:jc w:val="center"/>
+            </w:pPr>
+          </w:p>
+        </w:tc>
+        <w:tc>
+          <w:tcPr>
             <w:tcW w:w="1350" w:type="dxa"/>
-            <w:tcBorders>
-              <w:top w:val="single" w:sz="4" w:space="0" w:color="auto"/>
-              <w:bottom w:val="single" w:sz="4" w:space="0" w:color="auto"/>
-            </w:tcBorders>
-          </w:tcPr>
-          <w:p>
-            <w:pPr>
-              <w:widowControl w:val="0"/>
-              <w:pBdr>
-                <w:top w:val="nil"/>
-                <w:left w:val="nil"/>
-                <w:bottom w:val="nil"/>
-                <w:right w:val="nil"/>
-                <w:between w:val="nil"/>
-              </w:pBdr>
-              <w:spacing w:after="0" w:line="240" w:lineRule="auto"/>
-              <w:jc w:val="center"/>
-            </w:pPr>
-          </w:p>
-        </w:tc>
-        <w:tc>
-          <w:tcPr>
-            <w:tcW w:w="1530" w:type="dxa"/>
             <w:tcBorders>
               <w:top w:val="single" w:sz="4" w:space="0" w:color="auto"/>
               <w:bottom w:val="single" w:sz="4" w:space="0" w:color="auto"/>
@@ -7824,7 +7824,7 @@
       </w:tr>
       <w:tr>
         <w:trPr>
-          <w:trHeight w:val="288"/>
+          <w:trHeight w:hRule="exact" w:val="360"/>
           <w:tblHeader/>
           <w:jc w:val="center"/>
         </w:trPr>
@@ -7856,7 +7856,7 @@
         </w:tc>
         <w:tc>
           <w:tcPr>
-            <w:tcW w:w="4500" w:type="dxa"/>
+            <w:tcW w:w="4680" w:type="dxa"/>
             <w:tcBorders>
               <w:top w:val="single" w:sz="4" w:space="0" w:color="auto"/>
               <w:left w:val="single" w:sz="4" w:space="0" w:color="auto"/>
@@ -7873,7 +7873,7 @@
         </w:tc>
         <w:tc>
           <w:tcPr>
-            <w:tcW w:w="4855" w:type="dxa"/>
+            <w:tcW w:w="5130" w:type="dxa"/>
             <w:tcBorders>
               <w:top w:val="single" w:sz="4" w:space="0" w:color="auto"/>
               <w:bottom w:val="single" w:sz="4" w:space="0" w:color="auto"/>
@@ -7890,7 +7890,7 @@
         </w:tc>
         <w:tc>
           <w:tcPr>
-            <w:tcW w:w="1535" w:type="dxa"/>
+            <w:tcW w:w="1350" w:type="dxa"/>
             <w:tcBorders>
               <w:top w:val="single" w:sz="4" w:space="0" w:color="auto"/>
               <w:left w:val="single" w:sz="4" w:space="0" w:color="auto"/>
@@ -7907,30 +7907,30 @@
         </w:tc>
         <w:tc>
           <w:tcPr>
+            <w:tcW w:w="1260" w:type="dxa"/>
+            <w:tcBorders>
+              <w:top w:val="single" w:sz="4" w:space="0" w:color="auto"/>
+              <w:bottom w:val="single" w:sz="4" w:space="0" w:color="auto"/>
+            </w:tcBorders>
+          </w:tcPr>
+          <w:p>
+            <w:pPr>
+              <w:widowControl w:val="0"/>
+              <w:pBdr>
+                <w:top w:val="nil"/>
+                <w:left w:val="nil"/>
+                <w:bottom w:val="nil"/>
+                <w:right w:val="nil"/>
+                <w:between w:val="nil"/>
+              </w:pBdr>
+              <w:spacing w:after="0" w:line="240" w:lineRule="auto"/>
+              <w:jc w:val="center"/>
+            </w:pPr>
+          </w:p>
+        </w:tc>
+        <w:tc>
+          <w:tcPr>
             <w:tcW w:w="1350" w:type="dxa"/>
-            <w:tcBorders>
-              <w:top w:val="single" w:sz="4" w:space="0" w:color="auto"/>
-              <w:bottom w:val="single" w:sz="4" w:space="0" w:color="auto"/>
-            </w:tcBorders>
-          </w:tcPr>
-          <w:p>
-            <w:pPr>
-              <w:widowControl w:val="0"/>
-              <w:pBdr>
-                <w:top w:val="nil"/>
-                <w:left w:val="nil"/>
-                <w:bottom w:val="nil"/>
-                <w:right w:val="nil"/>
-                <w:between w:val="nil"/>
-              </w:pBdr>
-              <w:spacing w:after="0" w:line="240" w:lineRule="auto"/>
-              <w:jc w:val="center"/>
-            </w:pPr>
-          </w:p>
-        </w:tc>
-        <w:tc>
-          <w:tcPr>
-            <w:tcW w:w="1530" w:type="dxa"/>
             <w:tcBorders>
               <w:top w:val="single" w:sz="4" w:space="0" w:color="auto"/>
               <w:bottom w:val="single" w:sz="4" w:space="0" w:color="auto"/>
@@ -7979,7 +7979,7 @@
       </w:tr>
       <w:tr>
         <w:trPr>
-          <w:trHeight w:val="288"/>
+          <w:trHeight w:hRule="exact" w:val="360"/>
           <w:tblHeader/>
           <w:jc w:val="center"/>
         </w:trPr>
@@ -8011,7 +8011,7 @@
         </w:tc>
         <w:tc>
           <w:tcPr>
-            <w:tcW w:w="4500" w:type="dxa"/>
+            <w:tcW w:w="4680" w:type="dxa"/>
             <w:tcBorders>
               <w:top w:val="single" w:sz="4" w:space="0" w:color="auto"/>
               <w:left w:val="single" w:sz="4" w:space="0" w:color="auto"/>
@@ -8028,7 +8028,7 @@
         </w:tc>
         <w:tc>
           <w:tcPr>
-            <w:tcW w:w="4855" w:type="dxa"/>
+            <w:tcW w:w="5130" w:type="dxa"/>
             <w:tcBorders>
               <w:top w:val="single" w:sz="4" w:space="0" w:color="auto"/>
               <w:bottom w:val="single" w:sz="4" w:space="0" w:color="auto"/>
@@ -8045,7 +8045,7 @@
         </w:tc>
         <w:tc>
           <w:tcPr>
-            <w:tcW w:w="1535" w:type="dxa"/>
+            <w:tcW w:w="1350" w:type="dxa"/>
             <w:tcBorders>
               <w:top w:val="single" w:sz="4" w:space="0" w:color="auto"/>
               <w:left w:val="single" w:sz="4" w:space="0" w:color="auto"/>
@@ -8062,30 +8062,30 @@
         </w:tc>
         <w:tc>
           <w:tcPr>
+            <w:tcW w:w="1260" w:type="dxa"/>
+            <w:tcBorders>
+              <w:top w:val="single" w:sz="4" w:space="0" w:color="auto"/>
+              <w:bottom w:val="single" w:sz="4" w:space="0" w:color="auto"/>
+            </w:tcBorders>
+          </w:tcPr>
+          <w:p>
+            <w:pPr>
+              <w:widowControl w:val="0"/>
+              <w:pBdr>
+                <w:top w:val="nil"/>
+                <w:left w:val="nil"/>
+                <w:bottom w:val="nil"/>
+                <w:right w:val="nil"/>
+                <w:between w:val="nil"/>
+              </w:pBdr>
+              <w:spacing w:after="0" w:line="240" w:lineRule="auto"/>
+              <w:jc w:val="center"/>
+            </w:pPr>
+          </w:p>
+        </w:tc>
+        <w:tc>
+          <w:tcPr>
             <w:tcW w:w="1350" w:type="dxa"/>
-            <w:tcBorders>
-              <w:top w:val="single" w:sz="4" w:space="0" w:color="auto"/>
-              <w:bottom w:val="single" w:sz="4" w:space="0" w:color="auto"/>
-            </w:tcBorders>
-          </w:tcPr>
-          <w:p>
-            <w:pPr>
-              <w:widowControl w:val="0"/>
-              <w:pBdr>
-                <w:top w:val="nil"/>
-                <w:left w:val="nil"/>
-                <w:bottom w:val="nil"/>
-                <w:right w:val="nil"/>
-                <w:between w:val="nil"/>
-              </w:pBdr>
-              <w:spacing w:after="0" w:line="240" w:lineRule="auto"/>
-              <w:jc w:val="center"/>
-            </w:pPr>
-          </w:p>
-        </w:tc>
-        <w:tc>
-          <w:tcPr>
-            <w:tcW w:w="1530" w:type="dxa"/>
             <w:tcBorders>
               <w:top w:val="single" w:sz="4" w:space="0" w:color="auto"/>
               <w:bottom w:val="single" w:sz="4" w:space="0" w:color="auto"/>
@@ -8134,7 +8134,7 @@
       </w:tr>
       <w:tr>
         <w:trPr>
-          <w:trHeight w:val="288"/>
+          <w:trHeight w:hRule="exact" w:val="360"/>
           <w:tblHeader/>
           <w:jc w:val="center"/>
         </w:trPr>
@@ -8166,7 +8166,7 @@
         </w:tc>
         <w:tc>
           <w:tcPr>
-            <w:tcW w:w="4500" w:type="dxa"/>
+            <w:tcW w:w="4680" w:type="dxa"/>
             <w:tcBorders>
               <w:top w:val="single" w:sz="4" w:space="0" w:color="auto"/>
               <w:left w:val="single" w:sz="4" w:space="0" w:color="auto"/>
@@ -8183,7 +8183,7 @@
         </w:tc>
         <w:tc>
           <w:tcPr>
-            <w:tcW w:w="4855" w:type="dxa"/>
+            <w:tcW w:w="5130" w:type="dxa"/>
             <w:tcBorders>
               <w:top w:val="single" w:sz="4" w:space="0" w:color="auto"/>
               <w:bottom w:val="single" w:sz="4" w:space="0" w:color="auto"/>
@@ -8200,7 +8200,7 @@
         </w:tc>
         <w:tc>
           <w:tcPr>
-            <w:tcW w:w="1535" w:type="dxa"/>
+            <w:tcW w:w="1350" w:type="dxa"/>
             <w:tcBorders>
               <w:top w:val="single" w:sz="4" w:space="0" w:color="auto"/>
               <w:left w:val="single" w:sz="4" w:space="0" w:color="auto"/>
@@ -8217,30 +8217,30 @@
         </w:tc>
         <w:tc>
           <w:tcPr>
+            <w:tcW w:w="1260" w:type="dxa"/>
+            <w:tcBorders>
+              <w:top w:val="single" w:sz="4" w:space="0" w:color="auto"/>
+              <w:bottom w:val="single" w:sz="4" w:space="0" w:color="auto"/>
+            </w:tcBorders>
+          </w:tcPr>
+          <w:p>
+            <w:pPr>
+              <w:widowControl w:val="0"/>
+              <w:pBdr>
+                <w:top w:val="nil"/>
+                <w:left w:val="nil"/>
+                <w:bottom w:val="nil"/>
+                <w:right w:val="nil"/>
+                <w:between w:val="nil"/>
+              </w:pBdr>
+              <w:spacing w:after="0" w:line="240" w:lineRule="auto"/>
+              <w:jc w:val="center"/>
+            </w:pPr>
+          </w:p>
+        </w:tc>
+        <w:tc>
+          <w:tcPr>
             <w:tcW w:w="1350" w:type="dxa"/>
-            <w:tcBorders>
-              <w:top w:val="single" w:sz="4" w:space="0" w:color="auto"/>
-              <w:bottom w:val="single" w:sz="4" w:space="0" w:color="auto"/>
-            </w:tcBorders>
-          </w:tcPr>
-          <w:p>
-            <w:pPr>
-              <w:widowControl w:val="0"/>
-              <w:pBdr>
-                <w:top w:val="nil"/>
-                <w:left w:val="nil"/>
-                <w:bottom w:val="nil"/>
-                <w:right w:val="nil"/>
-                <w:between w:val="nil"/>
-              </w:pBdr>
-              <w:spacing w:after="0" w:line="240" w:lineRule="auto"/>
-              <w:jc w:val="center"/>
-            </w:pPr>
-          </w:p>
-        </w:tc>
-        <w:tc>
-          <w:tcPr>
-            <w:tcW w:w="1530" w:type="dxa"/>
             <w:tcBorders>
               <w:top w:val="single" w:sz="4" w:space="0" w:color="auto"/>
               <w:bottom w:val="single" w:sz="4" w:space="0" w:color="auto"/>
@@ -8289,7 +8289,7 @@
       </w:tr>
       <w:tr>
         <w:trPr>
-          <w:trHeight w:val="288"/>
+          <w:trHeight w:hRule="exact" w:val="360"/>
           <w:tblHeader/>
           <w:jc w:val="center"/>
         </w:trPr>
@@ -8321,7 +8321,7 @@
         </w:tc>
         <w:tc>
           <w:tcPr>
-            <w:tcW w:w="4500" w:type="dxa"/>
+            <w:tcW w:w="4680" w:type="dxa"/>
             <w:tcBorders>
               <w:top w:val="single" w:sz="4" w:space="0" w:color="auto"/>
               <w:left w:val="single" w:sz="4" w:space="0" w:color="auto"/>
@@ -8338,7 +8338,7 @@
         </w:tc>
         <w:tc>
           <w:tcPr>
-            <w:tcW w:w="4855" w:type="dxa"/>
+            <w:tcW w:w="5130" w:type="dxa"/>
             <w:tcBorders>
               <w:top w:val="single" w:sz="4" w:space="0" w:color="auto"/>
               <w:bottom w:val="single" w:sz="4" w:space="0" w:color="auto"/>
@@ -8355,7 +8355,7 @@
         </w:tc>
         <w:tc>
           <w:tcPr>
-            <w:tcW w:w="1535" w:type="dxa"/>
+            <w:tcW w:w="1350" w:type="dxa"/>
             <w:tcBorders>
               <w:top w:val="single" w:sz="4" w:space="0" w:color="auto"/>
               <w:left w:val="single" w:sz="4" w:space="0" w:color="auto"/>
@@ -8372,30 +8372,30 @@
         </w:tc>
         <w:tc>
           <w:tcPr>
+            <w:tcW w:w="1260" w:type="dxa"/>
+            <w:tcBorders>
+              <w:top w:val="single" w:sz="4" w:space="0" w:color="auto"/>
+              <w:bottom w:val="single" w:sz="4" w:space="0" w:color="auto"/>
+            </w:tcBorders>
+          </w:tcPr>
+          <w:p>
+            <w:pPr>
+              <w:widowControl w:val="0"/>
+              <w:pBdr>
+                <w:top w:val="nil"/>
+                <w:left w:val="nil"/>
+                <w:bottom w:val="nil"/>
+                <w:right w:val="nil"/>
+                <w:between w:val="nil"/>
+              </w:pBdr>
+              <w:spacing w:after="0" w:line="240" w:lineRule="auto"/>
+              <w:jc w:val="center"/>
+            </w:pPr>
+          </w:p>
+        </w:tc>
+        <w:tc>
+          <w:tcPr>
             <w:tcW w:w="1350" w:type="dxa"/>
-            <w:tcBorders>
-              <w:top w:val="single" w:sz="4" w:space="0" w:color="auto"/>
-              <w:bottom w:val="single" w:sz="4" w:space="0" w:color="auto"/>
-            </w:tcBorders>
-          </w:tcPr>
-          <w:p>
-            <w:pPr>
-              <w:widowControl w:val="0"/>
-              <w:pBdr>
-                <w:top w:val="nil"/>
-                <w:left w:val="nil"/>
-                <w:bottom w:val="nil"/>
-                <w:right w:val="nil"/>
-                <w:between w:val="nil"/>
-              </w:pBdr>
-              <w:spacing w:after="0" w:line="240" w:lineRule="auto"/>
-              <w:jc w:val="center"/>
-            </w:pPr>
-          </w:p>
-        </w:tc>
-        <w:tc>
-          <w:tcPr>
-            <w:tcW w:w="1530" w:type="dxa"/>
             <w:tcBorders>
               <w:top w:val="single" w:sz="4" w:space="0" w:color="auto"/>
               <w:bottom w:val="single" w:sz="4" w:space="0" w:color="auto"/>
@@ -8444,7 +8444,7 @@
       </w:tr>
       <w:tr>
         <w:trPr>
-          <w:trHeight w:val="288"/>
+          <w:trHeight w:hRule="exact" w:val="360"/>
           <w:tblHeader/>
           <w:jc w:val="center"/>
         </w:trPr>
@@ -8476,7 +8476,7 @@
         </w:tc>
         <w:tc>
           <w:tcPr>
-            <w:tcW w:w="4500" w:type="dxa"/>
+            <w:tcW w:w="4680" w:type="dxa"/>
             <w:tcBorders>
               <w:top w:val="single" w:sz="4" w:space="0" w:color="auto"/>
               <w:left w:val="single" w:sz="4" w:space="0" w:color="auto"/>
@@ -8493,7 +8493,7 @@
         </w:tc>
         <w:tc>
           <w:tcPr>
-            <w:tcW w:w="4855" w:type="dxa"/>
+            <w:tcW w:w="5130" w:type="dxa"/>
             <w:tcBorders>
               <w:top w:val="single" w:sz="4" w:space="0" w:color="auto"/>
               <w:bottom w:val="single" w:sz="4" w:space="0" w:color="auto"/>
@@ -8510,7 +8510,7 @@
         </w:tc>
         <w:tc>
           <w:tcPr>
-            <w:tcW w:w="1535" w:type="dxa"/>
+            <w:tcW w:w="1350" w:type="dxa"/>
             <w:tcBorders>
               <w:top w:val="single" w:sz="4" w:space="0" w:color="auto"/>
               <w:left w:val="single" w:sz="4" w:space="0" w:color="auto"/>
@@ -8527,30 +8527,30 @@
         </w:tc>
         <w:tc>
           <w:tcPr>
+            <w:tcW w:w="1260" w:type="dxa"/>
+            <w:tcBorders>
+              <w:top w:val="single" w:sz="4" w:space="0" w:color="auto"/>
+              <w:bottom w:val="single" w:sz="4" w:space="0" w:color="auto"/>
+            </w:tcBorders>
+          </w:tcPr>
+          <w:p>
+            <w:pPr>
+              <w:widowControl w:val="0"/>
+              <w:pBdr>
+                <w:top w:val="nil"/>
+                <w:left w:val="nil"/>
+                <w:bottom w:val="nil"/>
+                <w:right w:val="nil"/>
+                <w:between w:val="nil"/>
+              </w:pBdr>
+              <w:spacing w:after="0" w:line="240" w:lineRule="auto"/>
+              <w:jc w:val="center"/>
+            </w:pPr>
+          </w:p>
+        </w:tc>
+        <w:tc>
+          <w:tcPr>
             <w:tcW w:w="1350" w:type="dxa"/>
-            <w:tcBorders>
-              <w:top w:val="single" w:sz="4" w:space="0" w:color="auto"/>
-              <w:bottom w:val="single" w:sz="4" w:space="0" w:color="auto"/>
-            </w:tcBorders>
-          </w:tcPr>
-          <w:p>
-            <w:pPr>
-              <w:widowControl w:val="0"/>
-              <w:pBdr>
-                <w:top w:val="nil"/>
-                <w:left w:val="nil"/>
-                <w:bottom w:val="nil"/>
-                <w:right w:val="nil"/>
-                <w:between w:val="nil"/>
-              </w:pBdr>
-              <w:spacing w:after="0" w:line="240" w:lineRule="auto"/>
-              <w:jc w:val="center"/>
-            </w:pPr>
-          </w:p>
-        </w:tc>
-        <w:tc>
-          <w:tcPr>
-            <w:tcW w:w="1530" w:type="dxa"/>
             <w:tcBorders>
               <w:top w:val="single" w:sz="4" w:space="0" w:color="auto"/>
               <w:bottom w:val="single" w:sz="4" w:space="0" w:color="auto"/>
@@ -8599,7 +8599,7 @@
       </w:tr>
       <w:tr>
         <w:trPr>
-          <w:trHeight w:val="288"/>
+          <w:trHeight w:hRule="exact" w:val="360"/>
           <w:tblHeader/>
           <w:jc w:val="center"/>
         </w:trPr>
@@ -8631,7 +8631,7 @@
         </w:tc>
         <w:tc>
           <w:tcPr>
-            <w:tcW w:w="4500" w:type="dxa"/>
+            <w:tcW w:w="4680" w:type="dxa"/>
             <w:tcBorders>
               <w:top w:val="single" w:sz="4" w:space="0" w:color="auto"/>
               <w:left w:val="single" w:sz="4" w:space="0" w:color="auto"/>
@@ -8648,7 +8648,7 @@
         </w:tc>
         <w:tc>
           <w:tcPr>
-            <w:tcW w:w="4855" w:type="dxa"/>
+            <w:tcW w:w="5130" w:type="dxa"/>
             <w:tcBorders>
               <w:top w:val="single" w:sz="4" w:space="0" w:color="auto"/>
               <w:bottom w:val="single" w:sz="4" w:space="0" w:color="auto"/>
@@ -8665,7 +8665,7 @@
         </w:tc>
         <w:tc>
           <w:tcPr>
-            <w:tcW w:w="1535" w:type="dxa"/>
+            <w:tcW w:w="1350" w:type="dxa"/>
             <w:tcBorders>
               <w:top w:val="single" w:sz="4" w:space="0" w:color="auto"/>
               <w:left w:val="single" w:sz="4" w:space="0" w:color="auto"/>
@@ -8682,30 +8682,30 @@
         </w:tc>
         <w:tc>
           <w:tcPr>
+            <w:tcW w:w="1260" w:type="dxa"/>
+            <w:tcBorders>
+              <w:top w:val="single" w:sz="4" w:space="0" w:color="auto"/>
+              <w:bottom w:val="single" w:sz="4" w:space="0" w:color="auto"/>
+            </w:tcBorders>
+          </w:tcPr>
+          <w:p>
+            <w:pPr>
+              <w:widowControl w:val="0"/>
+              <w:pBdr>
+                <w:top w:val="nil"/>
+                <w:left w:val="nil"/>
+                <w:bottom w:val="nil"/>
+                <w:right w:val="nil"/>
+                <w:between w:val="nil"/>
+              </w:pBdr>
+              <w:spacing w:after="0" w:line="240" w:lineRule="auto"/>
+              <w:jc w:val="center"/>
+            </w:pPr>
+          </w:p>
+        </w:tc>
+        <w:tc>
+          <w:tcPr>
             <w:tcW w:w="1350" w:type="dxa"/>
-            <w:tcBorders>
-              <w:top w:val="single" w:sz="4" w:space="0" w:color="auto"/>
-              <w:bottom w:val="single" w:sz="4" w:space="0" w:color="auto"/>
-            </w:tcBorders>
-          </w:tcPr>
-          <w:p>
-            <w:pPr>
-              <w:widowControl w:val="0"/>
-              <w:pBdr>
-                <w:top w:val="nil"/>
-                <w:left w:val="nil"/>
-                <w:bottom w:val="nil"/>
-                <w:right w:val="nil"/>
-                <w:between w:val="nil"/>
-              </w:pBdr>
-              <w:spacing w:after="0" w:line="240" w:lineRule="auto"/>
-              <w:jc w:val="center"/>
-            </w:pPr>
-          </w:p>
-        </w:tc>
-        <w:tc>
-          <w:tcPr>
-            <w:tcW w:w="1530" w:type="dxa"/>
             <w:tcBorders>
               <w:top w:val="single" w:sz="4" w:space="0" w:color="auto"/>
               <w:bottom w:val="single" w:sz="4" w:space="0" w:color="auto"/>
@@ -8843,7 +8843,89 @@
         <mc:AlternateContent>
           <mc:Choice Requires="wps">
             <w:drawing>
-              <wp:anchor distT="0" distB="0" distL="114300" distR="114300" simplePos="0" relativeHeight="251656189" behindDoc="0" locked="0" layoutInCell="1" allowOverlap="1" wp14:anchorId="78256FE8" wp14:editId="46B28303">
+              <wp:anchor distT="0" distB="0" distL="114300" distR="114300" simplePos="0" relativeHeight="251659264" behindDoc="0" locked="0" layoutInCell="1" allowOverlap="1" wp14:anchorId="46F16CEB" wp14:editId="27947E6E">
+                <wp:simplePos x="0" y="0"/>
+                <wp:positionH relativeFrom="margin">
+                  <wp:align>right</wp:align>
+                </wp:positionH>
+                <wp:positionV relativeFrom="paragraph">
+                  <wp:posOffset>45170</wp:posOffset>
+                </wp:positionV>
+                <wp:extent cx="5943600" cy="4810125"/>
+                <wp:effectExtent l="0" t="0" r="19050" b="28575"/>
+                <wp:wrapNone/>
+                <wp:docPr id="4" name="Rectangle 4"/>
+                <wp:cNvGraphicFramePr/>
+                <a:graphic xmlns:a="http://schemas.openxmlformats.org/drawingml/2006/main">
+                  <a:graphicData uri="http://schemas.microsoft.com/office/word/2010/wordprocessingShape">
+                    <wps:wsp>
+                      <wps:cNvSpPr/>
+                      <wps:spPr>
+                        <a:xfrm>
+                          <a:off x="0" y="0"/>
+                          <a:ext cx="5943600" cy="4810125"/>
+                        </a:xfrm>
+                        <a:prstGeom prst="rect">
+                          <a:avLst/>
+                        </a:prstGeom>
+                        <a:noFill/>
+                        <a:ln>
+                          <a:solidFill>
+                            <a:schemeClr val="tx1"/>
+                          </a:solidFill>
+                        </a:ln>
+                      </wps:spPr>
+                      <wps:style>
+                        <a:lnRef idx="2">
+                          <a:schemeClr val="accent1">
+                            <a:shade val="50000"/>
+                          </a:schemeClr>
+                        </a:lnRef>
+                        <a:fillRef idx="1">
+                          <a:schemeClr val="accent1"/>
+                        </a:fillRef>
+                        <a:effectRef idx="0">
+                          <a:schemeClr val="accent1"/>
+                        </a:effectRef>
+                        <a:fontRef idx="minor">
+                          <a:schemeClr val="lt1"/>
+                        </a:fontRef>
+                      </wps:style>
+                      <wps:bodyPr rot="0" spcFirstLastPara="0" vertOverflow="overflow" horzOverflow="overflow" vert="horz" wrap="square" lIns="91440" tIns="45720" rIns="91440" bIns="45720" numCol="1" spcCol="0" rtlCol="0" fromWordArt="0" anchor="ctr" anchorCtr="0" forceAA="0" compatLnSpc="1">
+                        <a:prstTxWarp prst="textNoShape">
+                          <a:avLst/>
+                        </a:prstTxWarp>
+                        <a:noAutofit/>
+                      </wps:bodyPr>
+                    </wps:wsp>
+                  </a:graphicData>
+                </a:graphic>
+                <wp14:sizeRelV relativeFrom="margin">
+                  <wp14:pctHeight>0</wp14:pctHeight>
+                </wp14:sizeRelV>
+              </wp:anchor>
+            </w:drawing>
+          </mc:Choice>
+          <mc:Fallback>
+            <w:pict>
+              <v:rect w14:anchorId="3E3AD360" id="Rectangle 4" o:spid="_x0000_s1026" style="position:absolute;margin-left:416.8pt;margin-top:3.55pt;width:468pt;height:378.75pt;z-index:251659264;visibility:visible;mso-wrap-style:square;mso-height-percent:0;mso-wrap-distance-left:9pt;mso-wrap-distance-top:0;mso-wrap-distance-right:9pt;mso-wrap-distance-bottom:0;mso-position-horizontal:right;mso-position-horizontal-relative:margin;mso-position-vertical:absolute;mso-position-vertical-relative:text;mso-height-percent:0;mso-height-relative:margin;v-text-anchor:middle" o:gfxdata="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" filled="f" strokecolor="black [3213]" strokeweight="1pt">
+                <w10:wrap anchorx="margin"/>
+              </v:rect>
+            </w:pict>
+          </mc:Fallback>
+        </mc:AlternateContent>
+      </w:r>
+      <w:r>
+        <w:rPr>
+          <w:rFonts w:ascii="Times New Roman" w:hAnsi="Times New Roman" w:cs="Times New Roman"/>
+          <w:b/>
+          <w:bCs/>
+          <w:noProof/>
+        </w:rPr>
+        <mc:AlternateContent>
+          <mc:Choice Requires="wps">
+            <w:drawing>
+              <wp:anchor distT="0" distB="0" distL="114300" distR="114300" simplePos="0" relativeHeight="251656189" behindDoc="0" locked="0" layoutInCell="1" allowOverlap="1" wp14:anchorId="78256FE8" wp14:editId="6FCC242D">
                 <wp:simplePos x="0" y="0"/>
                 <wp:positionH relativeFrom="column">
                   <wp:posOffset>4157980</wp:posOffset>
@@ -8905,89 +8987,7 @@
           </mc:Choice>
           <mc:Fallback>
             <w:pict>
-              <v:rect w14:anchorId="6538CD15" id="Rectangle 1" o:spid="_x0000_s1026" style="position:absolute;margin-left:327.4pt;margin-top:22.2pt;width:108.65pt;height:21.9pt;z-index:251656189;visibility:visible;mso-wrap-style:square;mso-wrap-distance-left:9pt;mso-wrap-distance-top:0;mso-wrap-distance-right:9pt;mso-wrap-distance-bottom:0;mso-position-horizontal:absolute;mso-position-horizontal-relative:text;mso-position-vertical:absolute;mso-position-vertical-relative:text;v-text-anchor:middle" o:gfxdata="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" filled="f" strokecolor="black [3213]" strokeweight="1pt"/>
-            </w:pict>
-          </mc:Fallback>
-        </mc:AlternateContent>
-      </w:r>
-      <w:r>
-        <w:rPr>
-          <w:rFonts w:ascii="Times New Roman" w:hAnsi="Times New Roman" w:cs="Times New Roman"/>
-          <w:b/>
-          <w:bCs/>
-          <w:noProof/>
-        </w:rPr>
-        <mc:AlternateContent>
-          <mc:Choice Requires="wps">
-            <w:drawing>
-              <wp:anchor distT="0" distB="0" distL="114300" distR="114300" simplePos="0" relativeHeight="251659264" behindDoc="0" locked="0" layoutInCell="1" allowOverlap="1" wp14:anchorId="46F16CEB" wp14:editId="546F8F93">
-                <wp:simplePos x="0" y="0"/>
-                <wp:positionH relativeFrom="margin">
-                  <wp:align>right</wp:align>
-                </wp:positionH>
-                <wp:positionV relativeFrom="paragraph">
-                  <wp:posOffset>45170</wp:posOffset>
-                </wp:positionV>
-                <wp:extent cx="5943600" cy="4732935"/>
-                <wp:effectExtent l="0" t="0" r="19050" b="10795"/>
-                <wp:wrapNone/>
-                <wp:docPr id="4" name="Rectangle 4"/>
-                <wp:cNvGraphicFramePr/>
-                <a:graphic xmlns:a="http://schemas.openxmlformats.org/drawingml/2006/main">
-                  <a:graphicData uri="http://schemas.microsoft.com/office/word/2010/wordprocessingShape">
-                    <wps:wsp>
-                      <wps:cNvSpPr/>
-                      <wps:spPr>
-                        <a:xfrm>
-                          <a:off x="0" y="0"/>
-                          <a:ext cx="5943600" cy="4732935"/>
-                        </a:xfrm>
-                        <a:prstGeom prst="rect">
-                          <a:avLst/>
-                        </a:prstGeom>
-                        <a:noFill/>
-                        <a:ln>
-                          <a:solidFill>
-                            <a:schemeClr val="tx1"/>
-                          </a:solidFill>
-                        </a:ln>
-                      </wps:spPr>
-                      <wps:style>
-                        <a:lnRef idx="2">
-                          <a:schemeClr val="accent1">
-                            <a:shade val="50000"/>
-                          </a:schemeClr>
-                        </a:lnRef>
-                        <a:fillRef idx="1">
-                          <a:schemeClr val="accent1"/>
-                        </a:fillRef>
-                        <a:effectRef idx="0">
-                          <a:schemeClr val="accent1"/>
-                        </a:effectRef>
-                        <a:fontRef idx="minor">
-                          <a:schemeClr val="lt1"/>
-                        </a:fontRef>
-                      </wps:style>
-                      <wps:bodyPr rot="0" spcFirstLastPara="0" vertOverflow="overflow" horzOverflow="overflow" vert="horz" wrap="square" lIns="91440" tIns="45720" rIns="91440" bIns="45720" numCol="1" spcCol="0" rtlCol="0" fromWordArt="0" anchor="ctr" anchorCtr="0" forceAA="0" compatLnSpc="1">
-                        <a:prstTxWarp prst="textNoShape">
-                          <a:avLst/>
-                        </a:prstTxWarp>
-                        <a:noAutofit/>
-                      </wps:bodyPr>
-                    </wps:wsp>
-                  </a:graphicData>
-                </a:graphic>
-                <wp14:sizeRelV relativeFrom="margin">
-                  <wp14:pctHeight>0</wp14:pctHeight>
-                </wp14:sizeRelV>
-              </wp:anchor>
-            </w:drawing>
-          </mc:Choice>
-          <mc:Fallback>
-            <w:pict>
-              <v:rect w14:anchorId="1061B66A" id="Rectangle 4" o:spid="_x0000_s1026" style="position:absolute;margin-left:416.8pt;margin-top:3.55pt;width:468pt;height:372.65pt;z-index:251659264;visibility:visible;mso-wrap-style:square;mso-height-percent:0;mso-wrap-distance-left:9pt;mso-wrap-distance-top:0;mso-wrap-distance-right:9pt;mso-wrap-distance-bottom:0;mso-position-horizontal:right;mso-position-horizontal-relative:margin;mso-position-vertical:absolute;mso-position-vertical-relative:text;mso-height-percent:0;mso-height-relative:margin;v-text-anchor:middle" o:gfxdata="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" filled="f" strokecolor="black [3213]" strokeweight="1pt">
-                <w10:wrap anchorx="margin"/>
-              </v:rect>
+              <v:rect w14:anchorId="6609443A" id="Rectangle 1" o:spid="_x0000_s1026" style="position:absolute;margin-left:327.4pt;margin-top:22.2pt;width:108.65pt;height:21.9pt;z-index:251656189;visibility:visible;mso-wrap-style:square;mso-wrap-distance-left:9pt;mso-wrap-distance-top:0;mso-wrap-distance-right:9pt;mso-wrap-distance-bottom:0;mso-position-horizontal:absolute;mso-position-horizontal-relative:text;mso-position-vertical:absolute;mso-position-vertical-relative:text;v-text-anchor:middle" o:gfxdata="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" filled="f" strokecolor="black [3213]" strokeweight="1pt"/>
             </w:pict>
           </mc:Fallback>
         </mc:AlternateContent>
@@ -9372,6 +9372,7 @@
     </w:p>
     <w:p>
       <w:pPr>
+        <w:spacing w:after="0" w:line="240" w:lineRule="auto"/>
         <w:jc w:val="center"/>
         <w:rPr>
           <w:rFonts w:ascii="Times New Roman" w:hAnsi="Times New Roman" w:cs="Times New Roman"/>
@@ -9387,6 +9388,17 @@
         </w:rPr>
         <w:t>SUMMARY OF WORK UNIT</w:t>
       </w:r>
+    </w:p>
+    <w:p>
+      <w:pPr>
+        <w:spacing w:after="0" w:line="240" w:lineRule="auto"/>
+        <w:jc w:val="center"/>
+        <w:rPr>
+          <w:rFonts w:ascii="Times New Roman" w:hAnsi="Times New Roman" w:cs="Times New Roman"/>
+          <w:b/>
+          <w:bCs/>
+        </w:rPr>
+      </w:pPr>
     </w:p>
     <w:tbl>
       <w:tblPr>
@@ -9908,7 +9920,6 @@
     </w:tbl>
     <w:p>
       <w:pPr>
-        <w:spacing w:line="360" w:lineRule="auto"/>
         <w:rPr>
           <w:rFonts w:ascii="Times New Roman" w:hAnsi="Times New Roman" w:cs="Times New Roman"/>
         </w:rPr>
@@ -10976,7 +10987,7 @@
   <w:style w:type="paragraph" w:default="1" w:styleId="Normal">
     <w:name w:val="Normal"/>
     <w:qFormat/>
-    <w:rsid w:val="005872E4"/>
+    <w:rsid w:val="006A3A6A"/>
     <w:pPr>
       <w:spacing w:after="200" w:line="276" w:lineRule="auto"/>
     </w:pPr>

</xml_diff>